<commit_message>
create a new branch test
</commit_message>
<xml_diff>
--- a/learning.docx
+++ b/learning.docx
@@ -505,16 +505,7 @@
           <w:rFonts w:hint="eastAsia"/>
           <w:lang w:val="en-US" w:eastAsia="zh-CN"/>
         </w:rPr>
-        <w:t>判</w:t>
-      </w:r>
-      <w:bookmarkStart w:id="0" w:name="_GoBack"/>
-      <w:bookmarkEnd w:id="0"/>
-      <w:r>
-        <w:rPr>
-          <w:rFonts w:hint="eastAsia"/>
-          <w:lang w:val="en-US" w:eastAsia="zh-CN"/>
-        </w:rPr>
-        <w:t>断一个表的字段是否为空，若不为空则查另一个表的数据</w:t>
+        <w:t>判断一个表的字段是否为空，若不为空则查另一个表的数据</w:t>
       </w:r>
     </w:p>
     <w:p>
@@ -2326,7 +2317,7 @@
       </w:r>
       <w:r>
         <w:rPr>
-          <w:rStyle w:val="10"/>
+          <w:rStyle w:val="11"/>
           <w:rFonts w:hint="default" w:ascii="Helvetica Neue" w:hAnsi="Helvetica Neue" w:eastAsia="Helvetica Neue" w:cs="Helvetica Neue"/>
           <w:b w:val="0"/>
           <w:i w:val="0"/>
@@ -2341,7 +2332,7 @@
       </w:r>
       <w:r>
         <w:rPr>
-          <w:rStyle w:val="10"/>
+          <w:rStyle w:val="11"/>
           <w:rFonts w:hint="eastAsia" w:ascii="Helvetica Neue" w:hAnsi="Helvetica Neue" w:eastAsia="Helvetica Neue" w:cs="Helvetica Neue"/>
           <w:b w:val="0"/>
           <w:i w:val="0"/>
@@ -2356,7 +2347,7 @@
       </w:r>
       <w:r>
         <w:rPr>
-          <w:rStyle w:val="10"/>
+          <w:rStyle w:val="11"/>
           <w:rFonts w:hint="default" w:ascii="Helvetica Neue" w:hAnsi="Helvetica Neue" w:eastAsia="Helvetica Neue" w:cs="Helvetica Neue"/>
           <w:b w:val="0"/>
           <w:i w:val="0"/>
@@ -2387,7 +2378,7 @@
     </w:p>
     <w:p>
       <w:pPr>
-        <w:pStyle w:val="7"/>
+        <w:pStyle w:val="8"/>
         <w:keepNext w:val="0"/>
         <w:keepLines w:val="0"/>
         <w:widowControl/>
@@ -2416,7 +2407,7 @@
     </w:p>
     <w:p>
       <w:pPr>
-        <w:pStyle w:val="7"/>
+        <w:pStyle w:val="8"/>
         <w:keepNext w:val="0"/>
         <w:keepLines w:val="0"/>
         <w:widowControl/>
@@ -2912,7 +2903,7 @@
       </w:r>
       <w:r>
         <w:rPr>
-          <w:rStyle w:val="11"/>
+          <w:rStyle w:val="12"/>
           <w:rFonts w:ascii="Consolas" w:hAnsi="Consolas" w:eastAsia="Consolas" w:cs="Consolas"/>
           <w:b w:val="0"/>
           <w:i w:val="0"/>
@@ -3330,7 +3321,7 @@
       </w:pPr>
       <w:r>
         <w:rPr>
-          <w:rStyle w:val="11"/>
+          <w:rStyle w:val="12"/>
           <w:rFonts w:ascii="Consolas" w:hAnsi="Consolas" w:eastAsia="Consolas" w:cs="Consolas"/>
           <w:b w:val="0"/>
           <w:i w:val="0"/>
@@ -3356,7 +3347,7 @@
       </w:r>
       <w:r>
         <w:rPr>
-          <w:rStyle w:val="11"/>
+          <w:rStyle w:val="12"/>
           <w:rFonts w:hint="default" w:ascii="Consolas" w:hAnsi="Consolas" w:eastAsia="Consolas" w:cs="Consolas"/>
           <w:b w:val="0"/>
           <w:i w:val="0"/>
@@ -3403,7 +3394,7 @@
       </w:r>
       <w:r>
         <w:rPr>
-          <w:rStyle w:val="11"/>
+          <w:rStyle w:val="12"/>
           <w:rFonts w:ascii="Consolas" w:hAnsi="Consolas" w:eastAsia="Consolas" w:cs="Consolas"/>
           <w:b w:val="0"/>
           <w:i w:val="0"/>
@@ -3433,7 +3424,7 @@
       </w:r>
       <w:r>
         <w:rPr>
-          <w:rStyle w:val="11"/>
+          <w:rStyle w:val="12"/>
           <w:rFonts w:hint="default" w:ascii="Consolas" w:hAnsi="Consolas" w:eastAsia="Consolas" w:cs="Consolas"/>
           <w:b w:val="0"/>
           <w:i w:val="0"/>
@@ -3459,7 +3450,7 @@
       </w:r>
       <w:r>
         <w:rPr>
-          <w:rStyle w:val="11"/>
+          <w:rStyle w:val="12"/>
           <w:rFonts w:hint="default" w:ascii="Consolas" w:hAnsi="Consolas" w:eastAsia="Consolas" w:cs="Consolas"/>
           <w:b w:val="0"/>
           <w:i w:val="0"/>
@@ -3485,7 +3476,7 @@
       </w:r>
       <w:r>
         <w:rPr>
-          <w:rStyle w:val="11"/>
+          <w:rStyle w:val="12"/>
           <w:rFonts w:hint="default" w:ascii="Consolas" w:hAnsi="Consolas" w:eastAsia="Consolas" w:cs="Consolas"/>
           <w:b w:val="0"/>
           <w:i w:val="0"/>
@@ -3583,7 +3574,7 @@
       </w:r>
       <w:r>
         <w:rPr>
-          <w:rStyle w:val="11"/>
+          <w:rStyle w:val="12"/>
           <w:rFonts w:ascii="Consolas" w:hAnsi="Consolas" w:eastAsia="Consolas" w:cs="Consolas"/>
           <w:b w:val="0"/>
           <w:i w:val="0"/>
@@ -3833,7 +3824,7 @@
       </w:r>
       <w:r>
         <w:rPr>
-          <w:rStyle w:val="11"/>
+          <w:rStyle w:val="12"/>
           <w:rFonts w:ascii="Consolas" w:hAnsi="Consolas" w:eastAsia="Consolas" w:cs="Consolas"/>
           <w:b w:val="0"/>
           <w:i w:val="0"/>
@@ -4312,7 +4303,7 @@
     </w:p>
     <w:p>
       <w:pPr>
-        <w:pStyle w:val="7"/>
+        <w:pStyle w:val="8"/>
         <w:keepNext w:val="0"/>
         <w:keepLines w:val="0"/>
         <w:widowControl/>
@@ -4330,7 +4321,7 @@
       </w:pPr>
       <w:r>
         <w:rPr>
-          <w:rStyle w:val="11"/>
+          <w:rStyle w:val="12"/>
           <w:rFonts w:ascii="Consolas" w:hAnsi="Consolas" w:eastAsia="Consolas" w:cs="Consolas"/>
           <w:b w:val="0"/>
           <w:i w:val="0"/>
@@ -4357,7 +4348,7 @@
     </w:p>
     <w:p>
       <w:pPr>
-        <w:pStyle w:val="7"/>
+        <w:pStyle w:val="8"/>
         <w:keepNext w:val="0"/>
         <w:keepLines w:val="0"/>
         <w:widowControl/>
@@ -4385,7 +4376,7 @@
       </w:r>
       <w:r>
         <w:rPr>
-          <w:rStyle w:val="11"/>
+          <w:rStyle w:val="12"/>
           <w:rFonts w:hint="default" w:ascii="Consolas" w:hAnsi="Consolas" w:eastAsia="Consolas" w:cs="Consolas"/>
           <w:b w:val="0"/>
           <w:i w:val="0"/>
@@ -4476,7 +4467,7 @@
     </w:p>
     <w:p>
       <w:pPr>
-        <w:pStyle w:val="7"/>
+        <w:pStyle w:val="8"/>
         <w:keepNext w:val="0"/>
         <w:keepLines w:val="0"/>
         <w:widowControl/>
@@ -4504,7 +4495,7 @@
       </w:r>
       <w:r>
         <w:rPr>
-          <w:rStyle w:val="11"/>
+          <w:rStyle w:val="12"/>
           <w:rFonts w:ascii="Consolas" w:hAnsi="Consolas" w:eastAsia="Consolas" w:cs="Consolas"/>
           <w:b w:val="0"/>
           <w:i w:val="0"/>
@@ -4530,7 +4521,7 @@
       </w:r>
       <w:r>
         <w:rPr>
-          <w:rStyle w:val="11"/>
+          <w:rStyle w:val="12"/>
           <w:rFonts w:hint="default" w:ascii="Consolas" w:hAnsi="Consolas" w:eastAsia="Consolas" w:cs="Consolas"/>
           <w:b w:val="0"/>
           <w:i w:val="0"/>
@@ -4683,7 +4674,7 @@
       </w:pPr>
       <w:r>
         <w:rPr>
-          <w:rStyle w:val="11"/>
+          <w:rStyle w:val="12"/>
           <w:rFonts w:ascii="Consolas" w:hAnsi="Consolas" w:eastAsia="Consolas" w:cs="Consolas"/>
           <w:b w:val="0"/>
           <w:i w:val="0"/>
@@ -4789,7 +4780,7 @@
       </w:r>
       <w:r>
         <w:rPr>
-          <w:rStyle w:val="11"/>
+          <w:rStyle w:val="12"/>
           <w:rFonts w:ascii="Consolas" w:hAnsi="Consolas" w:eastAsia="Consolas" w:cs="Consolas"/>
           <w:b w:val="0"/>
           <w:i w:val="0"/>
@@ -5910,7 +5901,7 @@
     </w:p>
     <w:p>
       <w:pPr>
-        <w:pStyle w:val="7"/>
+        <w:pStyle w:val="8"/>
         <w:keepNext w:val="0"/>
         <w:keepLines w:val="0"/>
         <w:pageBreakBefore w:val="0"/>
@@ -5982,7 +5973,7 @@
     </w:p>
     <w:p>
       <w:pPr>
-        <w:pStyle w:val="7"/>
+        <w:pStyle w:val="8"/>
         <w:keepNext w:val="0"/>
         <w:keepLines w:val="0"/>
         <w:pageBreakBefore w:val="0"/>
@@ -6102,7 +6093,7 @@
     </w:p>
     <w:p>
       <w:pPr>
-        <w:pStyle w:val="7"/>
+        <w:pStyle w:val="8"/>
         <w:keepNext w:val="0"/>
         <w:keepLines w:val="0"/>
         <w:pageBreakBefore w:val="0"/>
@@ -6154,7 +6145,7 @@
     </w:p>
     <w:p>
       <w:pPr>
-        <w:pStyle w:val="7"/>
+        <w:pStyle w:val="8"/>
         <w:keepNext w:val="0"/>
         <w:keepLines w:val="0"/>
         <w:pageBreakBefore w:val="0"/>
@@ -6709,7 +6700,7 @@
     </w:p>
     <w:p>
       <w:pPr>
-        <w:pStyle w:val="7"/>
+        <w:pStyle w:val="8"/>
         <w:keepNext w:val="0"/>
         <w:keepLines w:val="0"/>
         <w:pageBreakBefore w:val="0"/>
@@ -6761,7 +6752,7 @@
     </w:p>
     <w:p>
       <w:pPr>
-        <w:pStyle w:val="7"/>
+        <w:pStyle w:val="8"/>
         <w:keepNext w:val="0"/>
         <w:keepLines w:val="0"/>
         <w:pageBreakBefore w:val="0"/>
@@ -7027,7 +7018,7 @@
     </w:p>
     <w:p>
       <w:pPr>
-        <w:pStyle w:val="7"/>
+        <w:pStyle w:val="8"/>
         <w:keepNext w:val="0"/>
         <w:keepLines w:val="0"/>
         <w:pageBreakBefore w:val="0"/>
@@ -7069,7 +7060,7 @@
     </w:p>
     <w:p>
       <w:pPr>
-        <w:pStyle w:val="7"/>
+        <w:pStyle w:val="8"/>
         <w:keepNext w:val="0"/>
         <w:keepLines w:val="0"/>
         <w:pageBreakBefore w:val="0"/>
@@ -7115,7 +7106,7 @@
     </w:p>
     <w:p>
       <w:pPr>
-        <w:pStyle w:val="7"/>
+        <w:pStyle w:val="8"/>
         <w:keepNext w:val="0"/>
         <w:keepLines w:val="0"/>
         <w:pageBreakBefore w:val="0"/>
@@ -7157,7 +7148,7 @@
     </w:p>
     <w:p>
       <w:pPr>
-        <w:pStyle w:val="7"/>
+        <w:pStyle w:val="8"/>
         <w:keepNext w:val="0"/>
         <w:keepLines w:val="0"/>
         <w:pageBreakBefore w:val="0"/>
@@ -7203,7 +7194,7 @@
     </w:p>
     <w:p>
       <w:pPr>
-        <w:pStyle w:val="7"/>
+        <w:pStyle w:val="8"/>
         <w:keepNext w:val="0"/>
         <w:keepLines w:val="0"/>
         <w:pageBreakBefore w:val="0"/>
@@ -7245,7 +7236,7 @@
     </w:p>
     <w:p>
       <w:pPr>
-        <w:pStyle w:val="7"/>
+        <w:pStyle w:val="8"/>
         <w:keepNext w:val="0"/>
         <w:keepLines w:val="0"/>
         <w:pageBreakBefore w:val="0"/>
@@ -7287,7 +7278,7 @@
     </w:p>
     <w:p>
       <w:pPr>
-        <w:pStyle w:val="7"/>
+        <w:pStyle w:val="8"/>
         <w:keepNext w:val="0"/>
         <w:keepLines w:val="0"/>
         <w:pageBreakBefore w:val="0"/>
@@ -7397,7 +7388,7 @@
     </w:p>
     <w:p>
       <w:pPr>
-        <w:pStyle w:val="7"/>
+        <w:pStyle w:val="8"/>
         <w:keepNext w:val="0"/>
         <w:keepLines w:val="0"/>
         <w:pageBreakBefore w:val="0"/>
@@ -7439,7 +7430,7 @@
     </w:p>
     <w:p>
       <w:pPr>
-        <w:pStyle w:val="7"/>
+        <w:pStyle w:val="8"/>
         <w:keepNext w:val="0"/>
         <w:keepLines w:val="0"/>
         <w:pageBreakBefore w:val="0"/>
@@ -7481,7 +7472,7 @@
     </w:p>
     <w:p>
       <w:pPr>
-        <w:pStyle w:val="7"/>
+        <w:pStyle w:val="8"/>
         <w:keepNext w:val="0"/>
         <w:keepLines w:val="0"/>
         <w:pageBreakBefore w:val="0"/>
@@ -7523,7 +7514,7 @@
     </w:p>
     <w:p>
       <w:pPr>
-        <w:pStyle w:val="7"/>
+        <w:pStyle w:val="8"/>
         <w:keepNext w:val="0"/>
         <w:keepLines w:val="0"/>
         <w:pageBreakBefore w:val="0"/>
@@ -7575,7 +7566,7 @@
     </w:p>
     <w:p>
       <w:pPr>
-        <w:pStyle w:val="7"/>
+        <w:pStyle w:val="8"/>
         <w:keepNext w:val="0"/>
         <w:keepLines w:val="0"/>
         <w:pageBreakBefore w:val="0"/>
@@ -7867,7 +7858,7 @@
     </w:p>
     <w:p>
       <w:pPr>
-        <w:pStyle w:val="7"/>
+        <w:pStyle w:val="8"/>
         <w:keepNext w:val="0"/>
         <w:keepLines w:val="0"/>
         <w:pageBreakBefore w:val="0"/>
@@ -7929,7 +7920,7 @@
     </w:p>
     <w:p>
       <w:pPr>
-        <w:pStyle w:val="7"/>
+        <w:pStyle w:val="8"/>
         <w:keepNext w:val="0"/>
         <w:keepLines w:val="0"/>
         <w:pageBreakBefore w:val="0"/>
@@ -8152,7 +8143,7 @@
     </w:p>
     <w:p>
       <w:pPr>
-        <w:pStyle w:val="7"/>
+        <w:pStyle w:val="8"/>
         <w:keepNext w:val="0"/>
         <w:keepLines w:val="0"/>
         <w:pageBreakBefore w:val="0"/>
@@ -8194,7 +8185,7 @@
     </w:p>
     <w:p>
       <w:pPr>
-        <w:pStyle w:val="7"/>
+        <w:pStyle w:val="8"/>
         <w:keepNext w:val="0"/>
         <w:keepLines w:val="0"/>
         <w:pageBreakBefore w:val="0"/>
@@ -8304,7 +8295,7 @@
     </w:p>
     <w:p>
       <w:pPr>
-        <w:pStyle w:val="7"/>
+        <w:pStyle w:val="8"/>
         <w:keepNext w:val="0"/>
         <w:keepLines w:val="0"/>
         <w:pageBreakBefore w:val="0"/>
@@ -8422,7 +8413,7 @@
     </w:p>
     <w:p>
       <w:pPr>
-        <w:pStyle w:val="7"/>
+        <w:pStyle w:val="8"/>
         <w:keepNext w:val="0"/>
         <w:keepLines w:val="0"/>
         <w:pageBreakBefore w:val="0"/>
@@ -8531,7 +8522,7 @@
     </w:p>
     <w:p>
       <w:pPr>
-        <w:pStyle w:val="7"/>
+        <w:pStyle w:val="8"/>
         <w:keepNext w:val="0"/>
         <w:keepLines w:val="0"/>
         <w:pageBreakBefore w:val="0"/>
@@ -8573,7 +8564,7 @@
     </w:p>
     <w:p>
       <w:pPr>
-        <w:pStyle w:val="7"/>
+        <w:pStyle w:val="8"/>
         <w:keepNext w:val="0"/>
         <w:keepLines w:val="0"/>
         <w:pageBreakBefore w:val="0"/>
@@ -8699,7 +8690,7 @@
     </w:p>
     <w:p>
       <w:pPr>
-        <w:pStyle w:val="7"/>
+        <w:pStyle w:val="8"/>
         <w:keepNext w:val="0"/>
         <w:keepLines w:val="0"/>
         <w:pageBreakBefore w:val="0"/>
@@ -8741,7 +8732,7 @@
     </w:p>
     <w:p>
       <w:pPr>
-        <w:pStyle w:val="7"/>
+        <w:pStyle w:val="8"/>
         <w:keepNext w:val="0"/>
         <w:keepLines w:val="0"/>
         <w:pageBreakBefore w:val="0"/>
@@ -8783,7 +8774,7 @@
     </w:p>
     <w:p>
       <w:pPr>
-        <w:pStyle w:val="7"/>
+        <w:pStyle w:val="8"/>
         <w:keepNext w:val="0"/>
         <w:keepLines w:val="0"/>
         <w:pageBreakBefore w:val="0"/>
@@ -8805,7 +8796,7 @@
         <w:textAlignment w:val="auto"/>
         <w:outlineLvl w:val="9"/>
         <w:rPr>
-          <w:rStyle w:val="11"/>
+          <w:rStyle w:val="12"/>
           <w:rFonts w:hint="default" w:ascii="Consolas" w:hAnsi="Consolas" w:eastAsia="Consolas" w:cs="Consolas"/>
           <w:b w:val="0"/>
           <w:i w:val="0"/>
@@ -8834,7 +8825,7 @@
       </w:r>
       <w:r>
         <w:rPr>
-          <w:rStyle w:val="11"/>
+          <w:rStyle w:val="12"/>
           <w:rFonts w:ascii="Consolas" w:hAnsi="Consolas" w:eastAsia="Consolas" w:cs="Consolas"/>
           <w:b w:val="0"/>
           <w:i w:val="0"/>
@@ -8864,7 +8855,7 @@
       </w:r>
       <w:r>
         <w:rPr>
-          <w:rStyle w:val="11"/>
+          <w:rStyle w:val="12"/>
           <w:rFonts w:hint="default" w:ascii="Consolas" w:hAnsi="Consolas" w:eastAsia="Consolas" w:cs="Consolas"/>
           <w:b w:val="0"/>
           <w:i w:val="0"/>
@@ -8881,7 +8872,7 @@
     </w:p>
     <w:p>
       <w:pPr>
-        <w:pStyle w:val="7"/>
+        <w:pStyle w:val="8"/>
         <w:keepNext w:val="0"/>
         <w:keepLines w:val="0"/>
         <w:pageBreakBefore w:val="0"/>
@@ -8933,7 +8924,7 @@
     </w:p>
     <w:p>
       <w:pPr>
-        <w:pStyle w:val="7"/>
+        <w:pStyle w:val="8"/>
         <w:keepNext w:val="0"/>
         <w:keepLines w:val="0"/>
         <w:pageBreakBefore w:val="0"/>
@@ -9230,7 +9221,7 @@
     </w:p>
     <w:p>
       <w:pPr>
-        <w:pStyle w:val="7"/>
+        <w:pStyle w:val="8"/>
         <w:keepNext w:val="0"/>
         <w:keepLines w:val="0"/>
         <w:pageBreakBefore w:val="0"/>
@@ -9268,7 +9259,7 @@
     </w:p>
     <w:p>
       <w:pPr>
-        <w:pStyle w:val="7"/>
+        <w:pStyle w:val="8"/>
         <w:keepNext w:val="0"/>
         <w:keepLines w:val="0"/>
         <w:pageBreakBefore w:val="0"/>
@@ -10719,7 +10710,7 @@
       </w:r>
       <w:r>
         <w:rPr>
-          <w:rStyle w:val="10"/>
+          <w:rStyle w:val="11"/>
           <w:rFonts w:hint="default"/>
           <w:lang w:val="en-US" w:eastAsia="zh-CN"/>
         </w:rPr>
@@ -10727,7 +10718,7 @@
       </w:r>
       <w:r>
         <w:rPr>
-          <w:rStyle w:val="10"/>
+          <w:rStyle w:val="11"/>
           <w:rFonts w:hint="eastAsia"/>
           <w:lang w:val="en-US" w:eastAsia="zh-CN"/>
         </w:rPr>
@@ -10735,7 +10726,7 @@
       </w:r>
       <w:r>
         <w:rPr>
-          <w:rStyle w:val="10"/>
+          <w:rStyle w:val="11"/>
           <w:rFonts w:hint="default"/>
           <w:lang w:val="en-US" w:eastAsia="zh-CN"/>
         </w:rPr>
@@ -12084,6 +12075,330 @@
     </w:p>
     <w:p>
       <w:pPr>
+        <w:rPr>
+          <w:rFonts w:hint="eastAsia" w:eastAsia="宋体"/>
+          <w:b w:val="0"/>
+          <w:bCs w:val="0"/>
+          <w:lang w:val="en-US" w:eastAsia="zh-CN"/>
+        </w:rPr>
+      </w:pPr>
+      <w:r>
+        <w:rPr>
+          <w:rFonts w:hint="eastAsia" w:eastAsia="宋体"/>
+          <w:b w:val="0"/>
+          <w:bCs w:val="0"/>
+          <w:lang w:val="en-US" w:eastAsia="zh-CN"/>
+        </w:rPr>
+        <w:t>当你第一次使用Git的clone或者push命令链接GitHub时，会得到一个警告：</w:t>
+      </w:r>
+    </w:p>
+    <w:p>
+      <w:pPr>
+        <w:pStyle w:val="7"/>
+        <w:keepNext w:val="0"/>
+        <w:keepLines w:val="0"/>
+        <w:widowControl/>
+        <w:suppressLineNumbers w:val="0"/>
+        <w:pBdr>
+          <w:top w:val="single" w:color="DDDDDD" w:sz="6" w:space="7"/>
+          <w:left w:val="single" w:color="DDDDDD" w:sz="6" w:space="7"/>
+          <w:bottom w:val="single" w:color="DDDDDD" w:sz="6" w:space="7"/>
+          <w:right w:val="single" w:color="DDDDDD" w:sz="6" w:space="7"/>
+        </w:pBdr>
+        <w:shd w:val="clear" w:fill="FAFAFA"/>
+        <w:wordWrap w:val="0"/>
+        <w:spacing w:before="225" w:beforeAutospacing="0" w:after="225" w:afterAutospacing="0" w:line="270" w:lineRule="atLeast"/>
+        <w:ind w:left="0" w:right="0" w:firstLine="0"/>
+        <w:rPr>
+          <w:rStyle w:val="12"/>
+          <w:rFonts w:hint="default" w:ascii="Consolas" w:hAnsi="Consolas" w:eastAsia="Consolas" w:cs="Consolas"/>
+          <w:b w:val="0"/>
+          <w:i w:val="0"/>
+          <w:caps w:val="0"/>
+          <w:color w:val="444444"/>
+          <w:spacing w:val="0"/>
+          <w:sz w:val="18"/>
+          <w:szCs w:val="18"/>
+          <w:bdr w:val="none" w:color="auto" w:sz="0" w:space="0"/>
+          <w:shd w:val="clear" w:fill="FAFAFA"/>
+        </w:rPr>
+      </w:pPr>
+      <w:r>
+        <w:rPr>
+          <w:rStyle w:val="12"/>
+          <w:rFonts w:hint="default" w:ascii="Consolas" w:hAnsi="Consolas" w:eastAsia="Consolas" w:cs="Consolas"/>
+          <w:b w:val="0"/>
+          <w:i w:val="0"/>
+          <w:caps w:val="0"/>
+          <w:color w:val="444444"/>
+          <w:spacing w:val="0"/>
+          <w:sz w:val="18"/>
+          <w:szCs w:val="18"/>
+          <w:bdr w:val="none" w:color="auto" w:sz="0" w:space="0"/>
+          <w:shd w:val="clear" w:fill="FAFAFA"/>
+        </w:rPr>
+        <w:t>The authenticity of host 'github.com (xx.xx.xx.xx)' can't be established.</w:t>
+      </w:r>
+    </w:p>
+    <w:p>
+      <w:pPr>
+        <w:pStyle w:val="7"/>
+        <w:keepNext w:val="0"/>
+        <w:keepLines w:val="0"/>
+        <w:widowControl/>
+        <w:suppressLineNumbers w:val="0"/>
+        <w:pBdr>
+          <w:top w:val="single" w:color="DDDDDD" w:sz="6" w:space="7"/>
+          <w:left w:val="single" w:color="DDDDDD" w:sz="6" w:space="7"/>
+          <w:bottom w:val="single" w:color="DDDDDD" w:sz="6" w:space="7"/>
+          <w:right w:val="single" w:color="DDDDDD" w:sz="6" w:space="7"/>
+        </w:pBdr>
+        <w:shd w:val="clear" w:fill="FAFAFA"/>
+        <w:wordWrap w:val="0"/>
+        <w:spacing w:before="225" w:beforeAutospacing="0" w:after="225" w:afterAutospacing="0" w:line="270" w:lineRule="atLeast"/>
+        <w:ind w:left="0" w:right="0" w:firstLine="0"/>
+        <w:rPr>
+          <w:rStyle w:val="12"/>
+          <w:rFonts w:hint="default" w:ascii="Consolas" w:hAnsi="Consolas" w:eastAsia="Consolas" w:cs="Consolas"/>
+          <w:b w:val="0"/>
+          <w:i w:val="0"/>
+          <w:caps w:val="0"/>
+          <w:color w:val="444444"/>
+          <w:spacing w:val="0"/>
+          <w:sz w:val="18"/>
+          <w:szCs w:val="18"/>
+          <w:bdr w:val="none" w:color="auto" w:sz="0" w:space="0"/>
+          <w:shd w:val="clear" w:fill="FAFAFA"/>
+        </w:rPr>
+      </w:pPr>
+      <w:r>
+        <w:rPr>
+          <w:rStyle w:val="12"/>
+          <w:rFonts w:hint="default" w:ascii="Consolas" w:hAnsi="Consolas" w:eastAsia="Consolas" w:cs="Consolas"/>
+          <w:b w:val="0"/>
+          <w:i w:val="0"/>
+          <w:caps w:val="0"/>
+          <w:color w:val="444444"/>
+          <w:spacing w:val="0"/>
+          <w:sz w:val="18"/>
+          <w:szCs w:val="18"/>
+          <w:bdr w:val="none" w:color="auto" w:sz="0" w:space="0"/>
+          <w:shd w:val="clear" w:fill="FAFAFA"/>
+        </w:rPr>
+        <w:t>RSA key fingerprint is xx.xx.xx.xx.xx.</w:t>
+      </w:r>
+    </w:p>
+    <w:p>
+      <w:pPr>
+        <w:pStyle w:val="7"/>
+        <w:keepNext w:val="0"/>
+        <w:keepLines w:val="0"/>
+        <w:widowControl/>
+        <w:suppressLineNumbers w:val="0"/>
+        <w:pBdr>
+          <w:top w:val="single" w:color="DDDDDD" w:sz="6" w:space="7"/>
+          <w:left w:val="single" w:color="DDDDDD" w:sz="6" w:space="7"/>
+          <w:bottom w:val="single" w:color="DDDDDD" w:sz="6" w:space="7"/>
+          <w:right w:val="single" w:color="DDDDDD" w:sz="6" w:space="7"/>
+        </w:pBdr>
+        <w:shd w:val="clear" w:fill="FAFAFA"/>
+        <w:wordWrap w:val="0"/>
+        <w:spacing w:before="225" w:beforeAutospacing="0" w:after="225" w:afterAutospacing="0" w:line="270" w:lineRule="atLeast"/>
+        <w:ind w:left="0" w:right="0" w:firstLine="0"/>
+        <w:rPr>
+          <w:rFonts w:ascii="Consolas" w:hAnsi="Consolas" w:eastAsia="Consolas" w:cs="Consolas"/>
+          <w:b w:val="0"/>
+          <w:i w:val="0"/>
+          <w:caps w:val="0"/>
+          <w:color w:val="444444"/>
+          <w:spacing w:val="0"/>
+          <w:sz w:val="18"/>
+          <w:szCs w:val="18"/>
+        </w:rPr>
+      </w:pPr>
+      <w:r>
+        <w:rPr>
+          <w:rStyle w:val="12"/>
+          <w:rFonts w:hint="default" w:ascii="Consolas" w:hAnsi="Consolas" w:eastAsia="Consolas" w:cs="Consolas"/>
+          <w:b w:val="0"/>
+          <w:i w:val="0"/>
+          <w:caps w:val="0"/>
+          <w:color w:val="444444"/>
+          <w:spacing w:val="0"/>
+          <w:sz w:val="18"/>
+          <w:szCs w:val="18"/>
+          <w:bdr w:val="none" w:color="auto" w:sz="0" w:space="0"/>
+          <w:shd w:val="clear" w:fill="FAFAFA"/>
+        </w:rPr>
+        <w:t>Are you sure you want to continue connecting (yes/no)?</w:t>
+      </w:r>
+    </w:p>
+    <w:p>
+      <w:pPr>
+        <w:rPr>
+          <w:rFonts w:hint="eastAsia" w:eastAsia="宋体"/>
+          <w:b w:val="0"/>
+          <w:bCs w:val="0"/>
+          <w:lang w:val="en-US" w:eastAsia="zh-CN"/>
+        </w:rPr>
+      </w:pPr>
+      <w:r>
+        <w:rPr>
+          <w:rFonts w:hint="eastAsia" w:eastAsia="宋体"/>
+          <w:b w:val="0"/>
+          <w:bCs w:val="0"/>
+          <w:lang w:val="en-US" w:eastAsia="zh-CN"/>
+        </w:rPr>
+        <w:t>这是因为Git使用SSH连接，而SSH连接在第一次验证GitHub服务器的Key时，需要你确认GitHub的Key的指纹信息是否真的来自GitHub的服务器，输入yes回车即可。Git会输出一个警告，告诉你已经把GitHub的Key添加到本机的一个信任列表里了：</w:t>
+      </w:r>
+    </w:p>
+    <w:p>
+      <w:pPr>
+        <w:pStyle w:val="7"/>
+        <w:keepNext w:val="0"/>
+        <w:keepLines w:val="0"/>
+        <w:widowControl/>
+        <w:suppressLineNumbers w:val="0"/>
+        <w:pBdr>
+          <w:top w:val="single" w:color="DDDDDD" w:sz="6" w:space="7"/>
+          <w:left w:val="single" w:color="DDDDDD" w:sz="6" w:space="7"/>
+          <w:bottom w:val="single" w:color="DDDDDD" w:sz="6" w:space="7"/>
+          <w:right w:val="single" w:color="DDDDDD" w:sz="6" w:space="7"/>
+        </w:pBdr>
+        <w:shd w:val="clear" w:fill="FAFAFA"/>
+        <w:wordWrap w:val="0"/>
+        <w:spacing w:before="225" w:beforeAutospacing="0" w:after="225" w:afterAutospacing="0" w:line="270" w:lineRule="atLeast"/>
+        <w:ind w:left="0" w:right="0" w:firstLine="0"/>
+        <w:rPr>
+          <w:rFonts w:ascii="Consolas" w:hAnsi="Consolas" w:eastAsia="Consolas" w:cs="Consolas"/>
+          <w:b w:val="0"/>
+          <w:i w:val="0"/>
+          <w:caps w:val="0"/>
+          <w:color w:val="444444"/>
+          <w:spacing w:val="0"/>
+          <w:sz w:val="18"/>
+          <w:szCs w:val="18"/>
+        </w:rPr>
+      </w:pPr>
+      <w:r>
+        <w:rPr>
+          <w:rStyle w:val="12"/>
+          <w:rFonts w:hint="default" w:ascii="Consolas" w:hAnsi="Consolas" w:eastAsia="Consolas" w:cs="Consolas"/>
+          <w:b w:val="0"/>
+          <w:i w:val="0"/>
+          <w:caps w:val="0"/>
+          <w:color w:val="444444"/>
+          <w:spacing w:val="0"/>
+          <w:sz w:val="18"/>
+          <w:szCs w:val="18"/>
+          <w:bdr w:val="none" w:color="auto" w:sz="0" w:space="0"/>
+          <w:shd w:val="clear" w:fill="FAFAFA"/>
+        </w:rPr>
+        <w:t xml:space="preserve">Warning: Permanently added </w:t>
+      </w:r>
+      <w:r>
+        <w:rPr>
+          <w:rFonts w:hint="default" w:ascii="Consolas" w:hAnsi="Consolas" w:eastAsia="Consolas" w:cs="Consolas"/>
+          <w:b w:val="0"/>
+          <w:i w:val="0"/>
+          <w:caps w:val="0"/>
+          <w:color w:val="DD1144"/>
+          <w:spacing w:val="0"/>
+          <w:sz w:val="18"/>
+          <w:szCs w:val="18"/>
+          <w:bdr w:val="none" w:color="auto" w:sz="0" w:space="0"/>
+          <w:shd w:val="clear" w:fill="FAFAFA"/>
+        </w:rPr>
+        <w:t>'github.com'</w:t>
+      </w:r>
+      <w:r>
+        <w:rPr>
+          <w:rStyle w:val="12"/>
+          <w:rFonts w:hint="default" w:ascii="Consolas" w:hAnsi="Consolas" w:eastAsia="Consolas" w:cs="Consolas"/>
+          <w:b w:val="0"/>
+          <w:i w:val="0"/>
+          <w:caps w:val="0"/>
+          <w:color w:val="444444"/>
+          <w:spacing w:val="0"/>
+          <w:sz w:val="18"/>
+          <w:szCs w:val="18"/>
+          <w:bdr w:val="none" w:color="auto" w:sz="0" w:space="0"/>
+          <w:shd w:val="clear" w:fill="FAFAFA"/>
+        </w:rPr>
+        <w:t xml:space="preserve"> (RSA) to the </w:t>
+      </w:r>
+      <w:r>
+        <w:rPr>
+          <w:rFonts w:hint="default" w:ascii="Consolas" w:hAnsi="Consolas" w:eastAsia="Consolas" w:cs="Consolas"/>
+          <w:b/>
+          <w:i w:val="0"/>
+          <w:caps w:val="0"/>
+          <w:color w:val="333333"/>
+          <w:spacing w:val="0"/>
+          <w:sz w:val="18"/>
+          <w:szCs w:val="18"/>
+          <w:bdr w:val="none" w:color="auto" w:sz="0" w:space="0"/>
+          <w:shd w:val="clear" w:fill="FAFAFA"/>
+        </w:rPr>
+        <w:t>list</w:t>
+      </w:r>
+      <w:r>
+        <w:rPr>
+          <w:rStyle w:val="12"/>
+          <w:rFonts w:hint="default" w:ascii="Consolas" w:hAnsi="Consolas" w:eastAsia="Consolas" w:cs="Consolas"/>
+          <w:b w:val="0"/>
+          <w:i w:val="0"/>
+          <w:caps w:val="0"/>
+          <w:color w:val="444444"/>
+          <w:spacing w:val="0"/>
+          <w:sz w:val="18"/>
+          <w:szCs w:val="18"/>
+          <w:bdr w:val="none" w:color="auto" w:sz="0" w:space="0"/>
+          <w:shd w:val="clear" w:fill="FAFAFA"/>
+        </w:rPr>
+        <w:t xml:space="preserve"> of known hosts.</w:t>
+      </w:r>
+    </w:p>
+    <w:p>
+      <w:pPr>
+        <w:rPr>
+          <w:rFonts w:hint="eastAsia" w:eastAsia="宋体"/>
+          <w:b w:val="0"/>
+          <w:bCs w:val="0"/>
+          <w:lang w:val="en-US" w:eastAsia="zh-CN"/>
+        </w:rPr>
+      </w:pPr>
+      <w:r>
+        <w:rPr>
+          <w:rFonts w:hint="eastAsia" w:eastAsia="宋体"/>
+          <w:b w:val="0"/>
+          <w:bCs w:val="0"/>
+          <w:lang w:val="en-US" w:eastAsia="zh-CN"/>
+        </w:rPr>
+        <w:t>这个警告只会出现一次，后面的操作就不会有任何警告了。</w:t>
+      </w:r>
+    </w:p>
+    <w:p>
+      <w:pPr>
+        <w:rPr>
+          <w:rFonts w:hint="eastAsia" w:eastAsia="宋体"/>
+          <w:b w:val="0"/>
+          <w:bCs w:val="0"/>
+          <w:lang w:val="en-US" w:eastAsia="zh-CN"/>
+        </w:rPr>
+      </w:pPr>
+      <w:r>
+        <w:rPr>
+          <w:rFonts w:hint="eastAsia" w:eastAsia="宋体"/>
+          <w:b w:val="0"/>
+          <w:bCs w:val="0"/>
+          <w:lang w:val="en-US" w:eastAsia="zh-CN"/>
+        </w:rPr>
+        <w:t>如果你实在担心有人冒充GitHub服务器，输入yes前可以对照GitHub的RSA Key的指纹信息是否与SSH连接给出的一致。</w:t>
+      </w:r>
+    </w:p>
+    <w:p>
+      <w:pPr>
         <w:pStyle w:val="5"/>
         <w:rPr>
           <w:rFonts w:hint="eastAsia"/>
@@ -12633,6 +12948,144 @@
           <w:lang w:val="en-US" w:eastAsia="zh-CN"/>
         </w:rPr>
       </w:pPr>
+      <w:r>
+        <w:rPr>
+          <w:rFonts w:hint="eastAsia"/>
+          <w:lang w:val="en-US" w:eastAsia="zh-CN"/>
+        </w:rPr>
+        <w:t>在版本回退里，你已经知道，每次提交，Git都把它们串成一条时间线，这条时间线就是一个分支。截止到目前，只有一条时间线，在Git里，这个分支叫主分支，即master分支。HEAD严格来来说不是指向提交，而是指向master，master才是指向提交的，所以，HEAD指向的就是当前分支。一开始的时候，master分支是一条线，Git用master指向最新的提交，再用HEAD指向master，就能确定当前分支，以及当前分支的提交点：</w:t>
+      </w:r>
+    </w:p>
+    <w:p>
+      <w:r>
+        <w:drawing>
+          <wp:inline distT="0" distB="0" distL="114300" distR="114300">
+            <wp:extent cx="2609215" cy="1304925"/>
+            <wp:effectExtent l="0" t="0" r="635" b="9525"/>
+            <wp:docPr id="107" name="图片 1"/>
+            <wp:cNvGraphicFramePr>
+              <a:graphicFrameLocks xmlns:a="http://schemas.openxmlformats.org/drawingml/2006/main" noChangeAspect="1"/>
+            </wp:cNvGraphicFramePr>
+            <a:graphic xmlns:a="http://schemas.openxmlformats.org/drawingml/2006/main">
+              <a:graphicData uri="http://schemas.openxmlformats.org/drawingml/2006/picture">
+                <pic:pic xmlns:pic="http://schemas.openxmlformats.org/drawingml/2006/picture">
+                  <pic:nvPicPr>
+                    <pic:cNvPr id="107" name="图片 1"/>
+                    <pic:cNvPicPr>
+                      <a:picLocks noChangeAspect="1"/>
+                    </pic:cNvPicPr>
+                  </pic:nvPicPr>
+                  <pic:blipFill>
+                    <a:blip r:embed="rId14"/>
+                    <a:stretch>
+                      <a:fillRect/>
+                    </a:stretch>
+                  </pic:blipFill>
+                  <pic:spPr>
+                    <a:xfrm>
+                      <a:off x="0" y="0"/>
+                      <a:ext cx="2609215" cy="1304925"/>
+                    </a:xfrm>
+                    <a:prstGeom prst="rect">
+                      <a:avLst/>
+                    </a:prstGeom>
+                    <a:noFill/>
+                    <a:ln w="9525">
+                      <a:noFill/>
+                    </a:ln>
+                  </pic:spPr>
+                </pic:pic>
+              </a:graphicData>
+            </a:graphic>
+          </wp:inline>
+        </w:drawing>
+      </w:r>
+    </w:p>
+    <w:p>
+      <w:pPr>
+        <w:rPr>
+          <w:rFonts w:hint="eastAsia"/>
+          <w:lang w:val="en-US" w:eastAsia="zh-CN"/>
+        </w:rPr>
+      </w:pPr>
+      <w:r>
+        <w:rPr>
+          <w:rFonts w:hint="eastAsia"/>
+          <w:lang w:val="en-US" w:eastAsia="zh-CN"/>
+        </w:rPr>
+        <w:t>每次提交，master分支都会向前移动一步，这样，随着你不断提交，master分支的线也越来越长：</w:t>
+      </w:r>
+    </w:p>
+    <w:p>
+      <w:r>
+        <w:drawing>
+          <wp:inline distT="0" distB="0" distL="114300" distR="114300">
+            <wp:extent cx="3390265" cy="2371725"/>
+            <wp:effectExtent l="0" t="0" r="635" b="9525"/>
+            <wp:docPr id="109" name="图片 3"/>
+            <wp:cNvGraphicFramePr>
+              <a:graphicFrameLocks xmlns:a="http://schemas.openxmlformats.org/drawingml/2006/main" noChangeAspect="1"/>
+            </wp:cNvGraphicFramePr>
+            <a:graphic xmlns:a="http://schemas.openxmlformats.org/drawingml/2006/main">
+              <a:graphicData uri="http://schemas.openxmlformats.org/drawingml/2006/picture">
+                <pic:pic xmlns:pic="http://schemas.openxmlformats.org/drawingml/2006/picture">
+                  <pic:nvPicPr>
+                    <pic:cNvPr id="109" name="图片 3"/>
+                    <pic:cNvPicPr>
+                      <a:picLocks noChangeAspect="1"/>
+                    </pic:cNvPicPr>
+                  </pic:nvPicPr>
+                  <pic:blipFill>
+                    <a:blip r:embed="rId15"/>
+                    <a:stretch>
+                      <a:fillRect/>
+                    </a:stretch>
+                  </pic:blipFill>
+                  <pic:spPr>
+                    <a:xfrm>
+                      <a:off x="0" y="0"/>
+                      <a:ext cx="3390265" cy="2371725"/>
+                    </a:xfrm>
+                    <a:prstGeom prst="rect">
+                      <a:avLst/>
+                    </a:prstGeom>
+                    <a:noFill/>
+                    <a:ln w="9525">
+                      <a:noFill/>
+                    </a:ln>
+                  </pic:spPr>
+                </pic:pic>
+              </a:graphicData>
+            </a:graphic>
+          </wp:inline>
+        </w:drawing>
+      </w:r>
+    </w:p>
+    <w:p>
+      <w:pPr>
+        <w:rPr>
+          <w:rFonts w:hint="eastAsia"/>
+          <w:lang w:val="en-US" w:eastAsia="zh-CN"/>
+        </w:rPr>
+      </w:pPr>
+      <w:bookmarkStart w:id="0" w:name="_GoBack"/>
+      <w:bookmarkEnd w:id="0"/>
+    </w:p>
+    <w:p>
+      <w:pPr>
+        <w:rPr>
+          <w:rFonts w:hint="eastAsia"/>
+          <w:lang w:val="en-US" w:eastAsia="zh-CN"/>
+        </w:rPr>
+      </w:pPr>
+    </w:p>
+    <w:p>
+      <w:pPr>
+        <w:rPr>
+          <w:rFonts w:hint="eastAsia"/>
+          <w:lang w:val="en-US" w:eastAsia="zh-CN"/>
+        </w:rPr>
+      </w:pPr>
     </w:p>
     <w:p>
       <w:pPr>
@@ -13860,7 +14313,7 @@
       </w:r>
       <w:r>
         <w:rPr>
-          <w:rStyle w:val="10"/>
+          <w:rStyle w:val="11"/>
           <w:rFonts w:hint="default" w:ascii="Lucida Console" w:hAnsi="Lucida Console" w:eastAsia="宋体"/>
           <w:sz w:val="18"/>
           <w:lang w:val="en-US" w:eastAsia="zh-CN"/>
@@ -13869,7 +14322,7 @@
       </w:r>
       <w:r>
         <w:rPr>
-          <w:rStyle w:val="10"/>
+          <w:rStyle w:val="11"/>
           <w:rFonts w:hint="eastAsia" w:ascii="Lucida Console" w:hAnsi="Lucida Console" w:eastAsia="宋体"/>
           <w:sz w:val="18"/>
           <w:lang w:val="en-US" w:eastAsia="zh-CN"/>
@@ -13878,7 +14331,7 @@
       </w:r>
       <w:r>
         <w:rPr>
-          <w:rStyle w:val="10"/>
+          <w:rStyle w:val="11"/>
           <w:rFonts w:hint="default" w:ascii="Lucida Console" w:hAnsi="Lucida Console" w:eastAsia="宋体"/>
           <w:sz w:val="18"/>
           <w:lang w:val="en-US" w:eastAsia="zh-CN"/>
@@ -13981,7 +14434,7 @@
       </w:r>
       <w:r>
         <w:rPr>
-          <w:rStyle w:val="10"/>
+          <w:rStyle w:val="11"/>
           <w:rFonts w:hint="eastAsia" w:ascii="Lucida Console" w:hAnsi="Lucida Console" w:eastAsia="宋体"/>
           <w:sz w:val="18"/>
           <w:lang w:val="en-US" w:eastAsia="zh-CN"/>
@@ -14239,7 +14692,7 @@
       </w:r>
       <w:r>
         <w:rPr>
-          <w:rStyle w:val="10"/>
+          <w:rStyle w:val="11"/>
           <w:rFonts w:hint="eastAsia" w:ascii="Lucida Console" w:hAnsi="Lucida Console" w:eastAsia="宋体"/>
           <w:sz w:val="18"/>
           <w:lang w:val="en-US" w:eastAsia="zh-CN"/>
@@ -14409,7 +14862,7 @@
                     </pic:cNvPicPr>
                   </pic:nvPicPr>
                   <pic:blipFill>
-                    <a:blip r:embed="rId14"/>
+                    <a:blip r:embed="rId16"/>
                     <a:srcRect t="9124" b="3421"/>
                     <a:stretch>
                       <a:fillRect/>
@@ -14498,7 +14951,7 @@
                     </pic:cNvPicPr>
                   </pic:nvPicPr>
                   <pic:blipFill>
-                    <a:blip r:embed="rId15"/>
+                    <a:blip r:embed="rId17"/>
                     <a:srcRect t="1657" b="1657"/>
                     <a:stretch>
                       <a:fillRect/>
@@ -14571,7 +15024,7 @@
                     </pic:cNvPicPr>
                   </pic:nvPicPr>
                   <pic:blipFill>
-                    <a:blip r:embed="rId16"/>
+                    <a:blip r:embed="rId18"/>
                     <a:stretch>
                       <a:fillRect/>
                     </a:stretch>
@@ -14663,7 +15116,7 @@
     </w:p>
     <w:p>
       <w:pPr>
-        <w:pStyle w:val="13"/>
+        <w:pStyle w:val="14"/>
         <w:numPr>
           <w:ilvl w:val="0"/>
           <w:numId w:val="3"/>
@@ -14700,7 +15153,7 @@
     </w:p>
     <w:p>
       <w:pPr>
-        <w:pStyle w:val="13"/>
+        <w:pStyle w:val="14"/>
         <w:numPr>
           <w:ilvl w:val="0"/>
           <w:numId w:val="3"/>
@@ -14719,7 +15172,7 @@
     </w:p>
     <w:p>
       <w:pPr>
-        <w:pStyle w:val="13"/>
+        <w:pStyle w:val="14"/>
         <w:numPr>
           <w:ilvl w:val="0"/>
           <w:numId w:val="3"/>
@@ -14738,7 +15191,7 @@
     </w:p>
     <w:p>
       <w:pPr>
-        <w:pStyle w:val="13"/>
+        <w:pStyle w:val="14"/>
         <w:numPr>
           <w:ilvl w:val="0"/>
           <w:numId w:val="3"/>
@@ -14824,7 +15277,7 @@
                     </pic:cNvPicPr>
                   </pic:nvPicPr>
                   <pic:blipFill>
-                    <a:blip r:embed="rId17"/>
+                    <a:blip r:embed="rId19"/>
                     <a:stretch>
                       <a:fillRect/>
                     </a:stretch>
@@ -14910,7 +15363,7 @@
                     </pic:cNvPicPr>
                   </pic:nvPicPr>
                   <pic:blipFill>
-                    <a:blip r:embed="rId18"/>
+                    <a:blip r:embed="rId20"/>
                     <a:stretch>
                       <a:fillRect/>
                     </a:stretch>
@@ -14967,7 +15420,7 @@
                     </pic:cNvPicPr>
                   </pic:nvPicPr>
                   <pic:blipFill>
-                    <a:blip r:embed="rId19"/>
+                    <a:blip r:embed="rId21"/>
                     <a:stretch>
                       <a:fillRect/>
                     </a:stretch>
@@ -15036,7 +15489,7 @@
                     </pic:cNvPicPr>
                   </pic:nvPicPr>
                   <pic:blipFill>
-                    <a:blip r:embed="rId20"/>
+                    <a:blip r:embed="rId22"/>
                     <a:stretch>
                       <a:fillRect/>
                     </a:stretch>
@@ -15153,7 +15606,7 @@
                     </pic:cNvPicPr>
                   </pic:nvPicPr>
                   <pic:blipFill>
-                    <a:blip r:embed="rId21"/>
+                    <a:blip r:embed="rId23"/>
                     <a:stretch>
                       <a:fillRect/>
                     </a:stretch>
@@ -15210,7 +15663,7 @@
                     </pic:cNvPicPr>
                   </pic:nvPicPr>
                   <pic:blipFill>
-                    <a:blip r:embed="rId22"/>
+                    <a:blip r:embed="rId24"/>
                     <a:stretch>
                       <a:fillRect/>
                     </a:stretch>
@@ -15284,7 +15737,7 @@
                     </pic:cNvPicPr>
                   </pic:nvPicPr>
                   <pic:blipFill>
-                    <a:blip r:embed="rId23"/>
+                    <a:blip r:embed="rId25"/>
                     <a:stretch>
                       <a:fillRect/>
                     </a:stretch>
@@ -15323,7 +15776,7 @@
                     </pic:cNvPicPr>
                   </pic:nvPicPr>
                   <pic:blipFill>
-                    <a:blip r:embed="rId24"/>
+                    <a:blip r:embed="rId26"/>
                     <a:stretch>
                       <a:fillRect/>
                     </a:stretch>
@@ -15381,7 +15834,7 @@
                     </pic:cNvPicPr>
                   </pic:nvPicPr>
                   <pic:blipFill>
-                    <a:blip r:embed="rId25"/>
+                    <a:blip r:embed="rId27"/>
                     <a:stretch>
                       <a:fillRect/>
                     </a:stretch>
@@ -15498,7 +15951,7 @@
                     </pic:cNvPicPr>
                   </pic:nvPicPr>
                   <pic:blipFill>
-                    <a:blip r:embed="rId26"/>
+                    <a:blip r:embed="rId28"/>
                     <a:stretch>
                       <a:fillRect/>
                     </a:stretch>
@@ -15604,7 +16057,7 @@
                     </pic:cNvPicPr>
                   </pic:nvPicPr>
                   <pic:blipFill>
-                    <a:blip r:embed="rId27"/>
+                    <a:blip r:embed="rId29"/>
                     <a:stretch>
                       <a:fillRect/>
                     </a:stretch>
@@ -15714,7 +16167,7 @@
                     </pic:cNvPicPr>
                   </pic:nvPicPr>
                   <pic:blipFill>
-                    <a:blip r:embed="rId28"/>
+                    <a:blip r:embed="rId30"/>
                     <a:stretch>
                       <a:fillRect/>
                     </a:stretch>
@@ -15815,7 +16268,7 @@
                     </pic:cNvPicPr>
                   </pic:nvPicPr>
                   <pic:blipFill>
-                    <a:blip r:embed="rId29"/>
+                    <a:blip r:embed="rId31"/>
                     <a:stretch>
                       <a:fillRect/>
                     </a:stretch>
@@ -15904,7 +16357,7 @@
                     </pic:cNvPicPr>
                   </pic:nvPicPr>
                   <pic:blipFill>
-                    <a:blip r:embed="rId30"/>
+                    <a:blip r:embed="rId32"/>
                     <a:stretch>
                       <a:fillRect/>
                     </a:stretch>
@@ -15967,7 +16420,7 @@
                     </pic:cNvPicPr>
                   </pic:nvPicPr>
                   <pic:blipFill>
-                    <a:blip r:embed="rId31"/>
+                    <a:blip r:embed="rId33"/>
                     <a:stretch>
                       <a:fillRect/>
                     </a:stretch>
@@ -16034,7 +16487,7 @@
                     </pic:cNvPicPr>
                   </pic:nvPicPr>
                   <pic:blipFill>
-                    <a:blip r:embed="rId32"/>
+                    <a:blip r:embed="rId34"/>
                     <a:stretch>
                       <a:fillRect/>
                     </a:stretch>
@@ -16107,7 +16560,7 @@
                     </pic:cNvPicPr>
                   </pic:nvPicPr>
                   <pic:blipFill>
-                    <a:blip r:embed="rId33"/>
+                    <a:blip r:embed="rId35"/>
                     <a:stretch>
                       <a:fillRect/>
                     </a:stretch>
@@ -16151,7 +16604,7 @@
     <w:p>
       <w:pPr>
         <w:rPr>
-          <w:rStyle w:val="8"/>
+          <w:rStyle w:val="9"/>
           <w:rFonts w:hint="eastAsia"/>
           <w:lang w:val="en-US" w:eastAsia="zh-CN"/>
         </w:rPr>
@@ -16175,7 +16628,7 @@
                     </pic:cNvPicPr>
                   </pic:nvPicPr>
                   <pic:blipFill>
-                    <a:blip r:embed="rId34"/>
+                    <a:blip r:embed="rId36"/>
                     <a:stretch>
                       <a:fillRect/>
                     </a:stretch>
@@ -16268,7 +16721,7 @@
                     </pic:cNvPicPr>
                   </pic:nvPicPr>
                   <pic:blipFill>
-                    <a:blip r:embed="rId35"/>
+                    <a:blip r:embed="rId37"/>
                     <a:stretch>
                       <a:fillRect/>
                     </a:stretch>
@@ -16331,7 +16784,7 @@
                     </pic:cNvPicPr>
                   </pic:nvPicPr>
                   <pic:blipFill>
-                    <a:blip r:embed="rId36"/>
+                    <a:blip r:embed="rId38"/>
                     <a:stretch>
                       <a:fillRect/>
                     </a:stretch>
@@ -16403,7 +16856,7 @@
                     </pic:cNvPicPr>
                   </pic:nvPicPr>
                   <pic:blipFill>
-                    <a:blip r:embed="rId37"/>
+                    <a:blip r:embed="rId39"/>
                     <a:stretch>
                       <a:fillRect/>
                     </a:stretch>
@@ -16503,7 +16956,7 @@
                     </pic:cNvPicPr>
                   </pic:nvPicPr>
                   <pic:blipFill>
-                    <a:blip r:embed="rId38"/>
+                    <a:blip r:embed="rId40"/>
                     <a:stretch>
                       <a:fillRect/>
                     </a:stretch>
@@ -16562,7 +17015,7 @@
                     </pic:cNvPicPr>
                   </pic:nvPicPr>
                   <pic:blipFill>
-                    <a:blip r:embed="rId39"/>
+                    <a:blip r:embed="rId41"/>
                     <a:stretch>
                       <a:fillRect/>
                     </a:stretch>
@@ -16641,7 +17094,7 @@
                     </pic:cNvPicPr>
                   </pic:nvPicPr>
                   <pic:blipFill>
-                    <a:blip r:embed="rId40"/>
+                    <a:blip r:embed="rId42"/>
                     <a:stretch>
                       <a:fillRect/>
                     </a:stretch>
@@ -16738,7 +17191,7 @@
                     </pic:cNvPicPr>
                   </pic:nvPicPr>
                   <pic:blipFill>
-                    <a:blip r:embed="rId41"/>
+                    <a:blip r:embed="rId43"/>
                     <a:stretch>
                       <a:fillRect/>
                     </a:stretch>
@@ -16801,7 +17254,7 @@
                     </pic:cNvPicPr>
                   </pic:nvPicPr>
                   <pic:blipFill>
-                    <a:blip r:embed="rId42"/>
+                    <a:blip r:embed="rId44"/>
                     <a:stretch>
                       <a:fillRect/>
                     </a:stretch>
@@ -16861,7 +17314,7 @@
     </w:p>
     <w:p>
       <w:pPr>
-        <w:pStyle w:val="14"/>
+        <w:pStyle w:val="15"/>
         <w:rPr>
           <w:rFonts w:hint="eastAsia"/>
           <w:lang w:val="en-US" w:eastAsia="zh-CN"/>
@@ -16895,7 +17348,7 @@
                     </pic:cNvPicPr>
                   </pic:nvPicPr>
                   <pic:blipFill>
-                    <a:blip r:embed="rId43"/>
+                    <a:blip r:embed="rId45"/>
                     <a:stretch>
                       <a:fillRect/>
                     </a:stretch>
@@ -16918,7 +17371,7 @@
     </w:p>
     <w:p>
       <w:pPr>
-        <w:pStyle w:val="14"/>
+        <w:pStyle w:val="15"/>
         <w:rPr>
           <w:rFonts w:hint="eastAsia"/>
           <w:lang w:val="en-US" w:eastAsia="zh-CN"/>
@@ -19028,7 +19481,7 @@
     </w:p>
     <w:p>
       <w:pPr>
-        <w:pStyle w:val="14"/>
+        <w:pStyle w:val="15"/>
         <w:rPr>
           <w:rFonts w:hint="eastAsia"/>
           <w:lang w:val="en-US" w:eastAsia="zh-CN"/>
@@ -20585,7 +21038,7 @@
     </w:p>
     <w:p>
       <w:pPr>
-        <w:pStyle w:val="14"/>
+        <w:pStyle w:val="15"/>
         <w:rPr>
           <w:rFonts w:hint="eastAsia"/>
           <w:lang w:val="en-US" w:eastAsia="zh-CN"/>
@@ -20625,7 +21078,7 @@
                     </pic:cNvPicPr>
                   </pic:nvPicPr>
                   <pic:blipFill>
-                    <a:blip r:embed="rId44"/>
+                    <a:blip r:embed="rId46"/>
                     <a:stretch>
                       <a:fillRect/>
                     </a:stretch>
@@ -20695,7 +21148,7 @@
     </w:p>
     <w:p>
       <w:pPr>
-        <w:pStyle w:val="14"/>
+        <w:pStyle w:val="15"/>
         <w:rPr>
           <w:rFonts w:hint="eastAsia"/>
           <w:lang w:val="en-US" w:eastAsia="zh-CN"/>
@@ -20893,7 +21346,7 @@
                     </pic:cNvPicPr>
                   </pic:nvPicPr>
                   <pic:blipFill>
-                    <a:blip r:embed="rId45"/>
+                    <a:blip r:embed="rId47"/>
                     <a:stretch>
                       <a:fillRect/>
                     </a:stretch>
@@ -20962,7 +21415,7 @@
                     </pic:cNvPicPr>
                   </pic:nvPicPr>
                   <pic:blipFill>
-                    <a:blip r:embed="rId46"/>
+                    <a:blip r:embed="rId48"/>
                     <a:stretch>
                       <a:fillRect/>
                     </a:stretch>
@@ -21051,7 +21504,7 @@
                     </pic:cNvPicPr>
                   </pic:nvPicPr>
                   <pic:blipFill>
-                    <a:blip r:embed="rId47"/>
+                    <a:blip r:embed="rId49"/>
                     <a:stretch>
                       <a:fillRect/>
                     </a:stretch>
@@ -21146,7 +21599,7 @@
                     </pic:cNvPicPr>
                   </pic:nvPicPr>
                   <pic:blipFill>
-                    <a:blip r:embed="rId48"/>
+                    <a:blip r:embed="rId50"/>
                     <a:stretch>
                       <a:fillRect/>
                     </a:stretch>
@@ -21247,7 +21700,7 @@
                     </pic:cNvPicPr>
                   </pic:nvPicPr>
                   <pic:blipFill>
-                    <a:blip r:embed="rId49"/>
+                    <a:blip r:embed="rId51"/>
                     <a:stretch>
                       <a:fillRect/>
                     </a:stretch>
@@ -21622,7 +22075,7 @@
                     </pic:cNvPicPr>
                   </pic:nvPicPr>
                   <pic:blipFill>
-                    <a:blip r:embed="rId50"/>
+                    <a:blip r:embed="rId52"/>
                     <a:stretch>
                       <a:fillRect/>
                     </a:stretch>
@@ -21676,7 +22129,7 @@
     </w:p>
     <w:p>
       <w:pPr>
-        <w:pStyle w:val="14"/>
+        <w:pStyle w:val="15"/>
         <w:rPr>
           <w:rFonts w:hint="eastAsia"/>
           <w:lang w:val="en-US" w:eastAsia="zh-CN"/>
@@ -21791,7 +22244,7 @@
                     </pic:cNvPicPr>
                   </pic:nvPicPr>
                   <pic:blipFill>
-                    <a:blip r:embed="rId51"/>
+                    <a:blip r:embed="rId53"/>
                     <a:stretch>
                       <a:fillRect/>
                     </a:stretch>
@@ -21869,7 +22322,7 @@
                     </pic:cNvPicPr>
                   </pic:nvPicPr>
                   <pic:blipFill>
-                    <a:blip r:embed="rId52"/>
+                    <a:blip r:embed="rId54"/>
                     <a:stretch>
                       <a:fillRect/>
                     </a:stretch>
@@ -21971,7 +22424,7 @@
                     </pic:cNvPicPr>
                   </pic:nvPicPr>
                   <pic:blipFill>
-                    <a:blip r:embed="rId53"/>
+                    <a:blip r:embed="rId55"/>
                     <a:stretch>
                       <a:fillRect/>
                     </a:stretch>
@@ -22049,7 +22502,7 @@
                     </pic:cNvPicPr>
                   </pic:nvPicPr>
                   <pic:blipFill>
-                    <a:blip r:embed="rId54"/>
+                    <a:blip r:embed="rId56"/>
                     <a:stretch>
                       <a:fillRect/>
                     </a:stretch>
@@ -22189,7 +22642,7 @@
                     </pic:cNvPicPr>
                   </pic:nvPicPr>
                   <pic:blipFill>
-                    <a:blip r:embed="rId55"/>
+                    <a:blip r:embed="rId57"/>
                     <a:stretch>
                       <a:fillRect/>
                     </a:stretch>
@@ -22267,7 +22720,7 @@
                     </pic:cNvPicPr>
                   </pic:nvPicPr>
                   <pic:blipFill>
-                    <a:blip r:embed="rId56"/>
+                    <a:blip r:embed="rId58"/>
                     <a:stretch>
                       <a:fillRect/>
                     </a:stretch>
@@ -22290,7 +22743,7 @@
     </w:p>
     <w:p>
       <w:pPr>
-        <w:pStyle w:val="14"/>
+        <w:pStyle w:val="15"/>
         <w:rPr>
           <w:rFonts w:hint="eastAsia"/>
           <w:lang w:val="en-US" w:eastAsia="zh-CN"/>
@@ -22390,7 +22843,7 @@
                     </pic:cNvPicPr>
                   </pic:nvPicPr>
                   <pic:blipFill>
-                    <a:blip r:embed="rId57"/>
+                    <a:blip r:embed="rId59"/>
                     <a:stretch>
                       <a:fillRect/>
                     </a:stretch>
@@ -22466,7 +22919,7 @@
                     </pic:cNvPicPr>
                   </pic:nvPicPr>
                   <pic:blipFill>
-                    <a:blip r:embed="rId58"/>
+                    <a:blip r:embed="rId60"/>
                     <a:stretch>
                       <a:fillRect/>
                     </a:stretch>
@@ -22489,7 +22942,7 @@
     </w:p>
     <w:p>
       <w:pPr>
-        <w:pStyle w:val="14"/>
+        <w:pStyle w:val="15"/>
         <w:rPr>
           <w:rFonts w:hint="eastAsia"/>
           <w:lang w:val="en-US" w:eastAsia="zh-CN"/>
@@ -22669,7 +23122,7 @@
                     </pic:cNvPicPr>
                   </pic:nvPicPr>
                   <pic:blipFill>
-                    <a:blip r:embed="rId59"/>
+                    <a:blip r:embed="rId61"/>
                     <a:stretch>
                       <a:fillRect/>
                     </a:stretch>
@@ -22737,7 +23190,7 @@
                     </pic:cNvPicPr>
                   </pic:nvPicPr>
                   <pic:blipFill>
-                    <a:blip r:embed="rId60"/>
+                    <a:blip r:embed="rId62"/>
                     <a:stretch>
                       <a:fillRect/>
                     </a:stretch>
@@ -22813,7 +23266,7 @@
                     </pic:cNvPicPr>
                   </pic:nvPicPr>
                   <pic:blipFill>
-                    <a:blip r:embed="rId61"/>
+                    <a:blip r:embed="rId63"/>
                     <a:stretch>
                       <a:fillRect/>
                     </a:stretch>
@@ -22836,7 +23289,7 @@
     </w:p>
     <w:p>
       <w:pPr>
-        <w:pStyle w:val="14"/>
+        <w:pStyle w:val="15"/>
         <w:rPr>
           <w:rFonts w:hint="eastAsia"/>
           <w:lang w:val="en-US" w:eastAsia="zh-CN"/>
@@ -22901,7 +23354,7 @@
                     </pic:cNvPicPr>
                   </pic:nvPicPr>
                   <pic:blipFill>
-                    <a:blip r:embed="rId62"/>
+                    <a:blip r:embed="rId64"/>
                     <a:stretch>
                       <a:fillRect/>
                     </a:stretch>
@@ -22970,7 +23423,7 @@
                     </pic:cNvPicPr>
                   </pic:nvPicPr>
                   <pic:blipFill>
-                    <a:blip r:embed="rId63"/>
+                    <a:blip r:embed="rId65"/>
                     <a:stretch>
                       <a:fillRect/>
                     </a:stretch>
@@ -23047,7 +23500,7 @@
                     </pic:cNvPicPr>
                   </pic:nvPicPr>
                   <pic:blipFill>
-                    <a:blip r:embed="rId64"/>
+                    <a:blip r:embed="rId66"/>
                     <a:stretch>
                       <a:fillRect/>
                     </a:stretch>
@@ -23124,7 +23577,7 @@
                     </pic:cNvPicPr>
                   </pic:nvPicPr>
                   <pic:blipFill>
-                    <a:blip r:embed="rId65"/>
+                    <a:blip r:embed="rId67"/>
                     <a:stretch>
                       <a:fillRect/>
                     </a:stretch>
@@ -23172,7 +23625,7 @@
     </w:p>
     <w:p>
       <w:pPr>
-        <w:pStyle w:val="14"/>
+        <w:pStyle w:val="15"/>
       </w:pPr>
       <w:r>
         <w:rPr>
@@ -23220,7 +23673,7 @@
     <w:p/>
     <w:p>
       <w:pPr>
-        <w:pStyle w:val="14"/>
+        <w:pStyle w:val="15"/>
       </w:pPr>
       <w:r>
         <w:rPr>
@@ -23365,7 +23818,7 @@
     </w:p>
     <w:p>
       <w:pPr>
-        <w:pStyle w:val="14"/>
+        <w:pStyle w:val="15"/>
       </w:pPr>
       <w:r>
         <w:rPr>
@@ -23505,7 +23958,7 @@
     </w:p>
     <w:p>
       <w:pPr>
-        <w:pStyle w:val="14"/>
+        <w:pStyle w:val="15"/>
         <w:rPr>
           <w:rFonts w:hint="eastAsia"/>
           <w:lang w:val="en-US" w:eastAsia="zh-CN"/>
@@ -25431,7 +25884,7 @@
     </w:p>
     <w:p>
       <w:pPr>
-        <w:pStyle w:val="14"/>
+        <w:pStyle w:val="15"/>
         <w:rPr>
           <w:rFonts w:hint="eastAsia"/>
           <w:lang w:val="en-US" w:eastAsia="zh-CN"/>
@@ -25471,7 +25924,7 @@
                     </pic:cNvPicPr>
                   </pic:nvPicPr>
                   <pic:blipFill>
-                    <a:blip r:embed="rId66"/>
+                    <a:blip r:embed="rId68"/>
                     <a:stretch>
                       <a:fillRect/>
                     </a:stretch>
@@ -25550,7 +26003,7 @@
                     </pic:cNvPicPr>
                   </pic:nvPicPr>
                   <pic:blipFill>
-                    <a:blip r:embed="rId67"/>
+                    <a:blip r:embed="rId69"/>
                     <a:stretch>
                       <a:fillRect/>
                     </a:stretch>
@@ -25613,7 +26066,7 @@
                     </pic:cNvPicPr>
                   </pic:nvPicPr>
                   <pic:blipFill>
-                    <a:blip r:embed="rId68"/>
+                    <a:blip r:embed="rId70"/>
                     <a:stretch>
                       <a:fillRect/>
                     </a:stretch>
@@ -25676,7 +26129,7 @@
                     </pic:cNvPicPr>
                   </pic:nvPicPr>
                   <pic:blipFill>
-                    <a:blip r:embed="rId69"/>
+                    <a:blip r:embed="rId71"/>
                     <a:stretch>
                       <a:fillRect/>
                     </a:stretch>
@@ -25805,7 +26258,7 @@
                     </pic:cNvPicPr>
                   </pic:nvPicPr>
                   <pic:blipFill>
-                    <a:blip r:embed="rId70"/>
+                    <a:blip r:embed="rId72"/>
                     <a:stretch>
                       <a:fillRect/>
                     </a:stretch>
@@ -25872,7 +26325,7 @@
                     </pic:cNvPicPr>
                   </pic:nvPicPr>
                   <pic:blipFill>
-                    <a:blip r:embed="rId71"/>
+                    <a:blip r:embed="rId73"/>
                     <a:stretch>
                       <a:fillRect/>
                     </a:stretch>
@@ -25938,7 +26391,7 @@
                     </pic:cNvPicPr>
                   </pic:nvPicPr>
                   <pic:blipFill>
-                    <a:blip r:embed="rId72"/>
+                    <a:blip r:embed="rId74"/>
                     <a:stretch>
                       <a:fillRect/>
                     </a:stretch>
@@ -26022,7 +26475,7 @@
                     </pic:cNvPicPr>
                   </pic:nvPicPr>
                   <pic:blipFill>
-                    <a:blip r:embed="rId73"/>
+                    <a:blip r:embed="rId75"/>
                     <a:stretch>
                       <a:fillRect/>
                     </a:stretch>
@@ -26097,7 +26550,7 @@
                     </pic:cNvPicPr>
                   </pic:nvPicPr>
                   <pic:blipFill>
-                    <a:blip r:embed="rId74"/>
+                    <a:blip r:embed="rId76"/>
                     <a:stretch>
                       <a:fillRect/>
                     </a:stretch>
@@ -26230,7 +26683,7 @@
                     </pic:cNvPicPr>
                   </pic:nvPicPr>
                   <pic:blipFill>
-                    <a:blip r:embed="rId75"/>
+                    <a:blip r:embed="rId77"/>
                     <a:stretch>
                       <a:fillRect/>
                     </a:stretch>
@@ -26275,7 +26728,7 @@
                     </pic:cNvPicPr>
                   </pic:nvPicPr>
                   <pic:blipFill>
-                    <a:blip r:embed="rId76"/>
+                    <a:blip r:embed="rId78"/>
                     <a:stretch>
                       <a:fillRect/>
                     </a:stretch>
@@ -26331,7 +26784,7 @@
                     </pic:cNvPicPr>
                   </pic:nvPicPr>
                   <pic:blipFill>
-                    <a:blip r:embed="rId77"/>
+                    <a:blip r:embed="rId79"/>
                     <a:stretch>
                       <a:fillRect/>
                     </a:stretch>
@@ -26414,7 +26867,7 @@
                     </pic:cNvPicPr>
                   </pic:nvPicPr>
                   <pic:blipFill>
-                    <a:blip r:embed="rId78"/>
+                    <a:blip r:embed="rId80"/>
                     <a:stretch>
                       <a:fillRect/>
                     </a:stretch>
@@ -26470,7 +26923,7 @@
                     </pic:cNvPicPr>
                   </pic:nvPicPr>
                   <pic:blipFill>
-                    <a:blip r:embed="rId79"/>
+                    <a:blip r:embed="rId81"/>
                     <a:stretch>
                       <a:fillRect/>
                     </a:stretch>
@@ -26745,7 +27198,7 @@
                     </pic:cNvPicPr>
                   </pic:nvPicPr>
                   <pic:blipFill>
-                    <a:blip r:embed="rId80"/>
+                    <a:blip r:embed="rId82"/>
                     <a:stretch>
                       <a:fillRect/>
                     </a:stretch>
@@ -26815,7 +27268,7 @@
                     </pic:cNvPicPr>
                   </pic:nvPicPr>
                   <pic:blipFill>
-                    <a:blip r:embed="rId81"/>
+                    <a:blip r:embed="rId83"/>
                     <a:stretch>
                       <a:fillRect/>
                     </a:stretch>
@@ -26889,7 +27342,7 @@
                     </pic:cNvPicPr>
                   </pic:nvPicPr>
                   <pic:blipFill>
-                    <a:blip r:embed="rId82"/>
+                    <a:blip r:embed="rId84"/>
                     <a:stretch>
                       <a:fillRect/>
                     </a:stretch>
@@ -26959,7 +27412,7 @@
                     </pic:cNvPicPr>
                   </pic:nvPicPr>
                   <pic:blipFill>
-                    <a:blip r:embed="rId83"/>
+                    <a:blip r:embed="rId85"/>
                     <a:stretch>
                       <a:fillRect/>
                     </a:stretch>
@@ -27170,7 +27623,7 @@
                     </pic:cNvPicPr>
                   </pic:nvPicPr>
                   <pic:blipFill>
-                    <a:blip r:embed="rId84"/>
+                    <a:blip r:embed="rId86"/>
                     <a:stretch>
                       <a:fillRect/>
                     </a:stretch>
@@ -27245,7 +27698,7 @@
                     </pic:cNvPicPr>
                   </pic:nvPicPr>
                   <pic:blipFill>
-                    <a:blip r:embed="rId85"/>
+                    <a:blip r:embed="rId87"/>
                     <a:stretch>
                       <a:fillRect/>
                     </a:stretch>
@@ -27319,7 +27772,7 @@
                     </pic:cNvPicPr>
                   </pic:nvPicPr>
                   <pic:blipFill>
-                    <a:blip r:embed="rId86"/>
+                    <a:blip r:embed="rId88"/>
                     <a:stretch>
                       <a:fillRect/>
                     </a:stretch>
@@ -27457,7 +27910,7 @@
                     </pic:cNvPicPr>
                   </pic:nvPicPr>
                   <pic:blipFill>
-                    <a:blip r:embed="rId87"/>
+                    <a:blip r:embed="rId89"/>
                     <a:stretch>
                       <a:fillRect/>
                     </a:stretch>
@@ -27605,7 +28058,7 @@
                     </pic:cNvPicPr>
                   </pic:nvPicPr>
                   <pic:blipFill>
-                    <a:blip r:embed="rId88"/>
+                    <a:blip r:embed="rId90"/>
                     <a:stretch>
                       <a:fillRect/>
                     </a:stretch>
@@ -27684,7 +28137,7 @@
                     </pic:cNvPicPr>
                   </pic:nvPicPr>
                   <pic:blipFill>
-                    <a:blip r:embed="rId89"/>
+                    <a:blip r:embed="rId91"/>
                     <a:stretch>
                       <a:fillRect/>
                     </a:stretch>
@@ -27796,7 +28249,7 @@
                     </pic:cNvPicPr>
                   </pic:nvPicPr>
                   <pic:blipFill>
-                    <a:blip r:embed="rId90"/>
+                    <a:blip r:embed="rId92"/>
                     <a:stretch>
                       <a:fillRect/>
                     </a:stretch>
@@ -27981,7 +28434,7 @@
                     </pic:cNvPicPr>
                   </pic:nvPicPr>
                   <pic:blipFill>
-                    <a:blip r:embed="rId91"/>
+                    <a:blip r:embed="rId93"/>
                     <a:stretch>
                       <a:fillRect/>
                     </a:stretch>
@@ -28465,7 +28918,7 @@
                     </pic:cNvPicPr>
                   </pic:nvPicPr>
                   <pic:blipFill>
-                    <a:blip r:embed="rId92"/>
+                    <a:blip r:embed="rId94"/>
                     <a:stretch>
                       <a:fillRect/>
                     </a:stretch>
@@ -28550,7 +29003,7 @@
                     </pic:cNvPicPr>
                   </pic:nvPicPr>
                   <pic:blipFill>
-                    <a:blip r:embed="rId93"/>
+                    <a:blip r:embed="rId95"/>
                     <a:stretch>
                       <a:fillRect/>
                     </a:stretch>
@@ -28601,7 +29054,7 @@
                     </pic:cNvPicPr>
                   </pic:nvPicPr>
                   <pic:blipFill>
-                    <a:blip r:embed="rId94"/>
+                    <a:blip r:embed="rId96"/>
                     <a:stretch>
                       <a:fillRect/>
                     </a:stretch>
@@ -28702,7 +29155,7 @@
                     </pic:cNvPicPr>
                   </pic:nvPicPr>
                   <pic:blipFill>
-                    <a:blip r:embed="rId95"/>
+                    <a:blip r:embed="rId97"/>
                     <a:stretch>
                       <a:fillRect/>
                     </a:stretch>
@@ -28765,7 +29218,7 @@
                     </pic:cNvPicPr>
                   </pic:nvPicPr>
                   <pic:blipFill>
-                    <a:blip r:embed="rId96"/>
+                    <a:blip r:embed="rId98"/>
                     <a:stretch>
                       <a:fillRect/>
                     </a:stretch>
@@ -28812,7 +29265,7 @@
                     </pic:cNvPicPr>
                   </pic:nvPicPr>
                   <pic:blipFill>
-                    <a:blip r:embed="rId97"/>
+                    <a:blip r:embed="rId99"/>
                     <a:stretch>
                       <a:fillRect/>
                     </a:stretch>
@@ -28885,7 +29338,7 @@
                     </pic:cNvPicPr>
                   </pic:nvPicPr>
                   <pic:blipFill>
-                    <a:blip r:embed="rId98"/>
+                    <a:blip r:embed="rId100"/>
                     <a:stretch>
                       <a:fillRect/>
                     </a:stretch>
@@ -28942,7 +29395,7 @@
                     </pic:cNvPicPr>
                   </pic:nvPicPr>
                   <pic:blipFill>
-                    <a:blip r:embed="rId99"/>
+                    <a:blip r:embed="rId101"/>
                     <a:stretch>
                       <a:fillRect/>
                     </a:stretch>
@@ -29019,7 +29472,7 @@
                     </pic:cNvPicPr>
                   </pic:nvPicPr>
                   <pic:blipFill>
-                    <a:blip r:embed="rId100"/>
+                    <a:blip r:embed="rId102"/>
                     <a:stretch>
                       <a:fillRect/>
                     </a:stretch>
@@ -31966,7 +32419,7 @@
                     </pic:cNvPicPr>
                   </pic:nvPicPr>
                   <pic:blipFill>
-                    <a:blip r:embed="rId101"/>
+                    <a:blip r:embed="rId103"/>
                     <a:stretch>
                       <a:fillRect/>
                     </a:stretch>
@@ -32033,7 +32486,7 @@
                     </pic:cNvPicPr>
                   </pic:nvPicPr>
                   <pic:blipFill>
-                    <a:blip r:embed="rId102"/>
+                    <a:blip r:embed="rId104"/>
                     <a:stretch>
                       <a:fillRect/>
                     </a:stretch>
@@ -32111,7 +32564,7 @@
                     </pic:cNvPicPr>
                   </pic:nvPicPr>
                   <pic:blipFill>
-                    <a:blip r:embed="rId103"/>
+                    <a:blip r:embed="rId105"/>
                     <a:stretch>
                       <a:fillRect/>
                     </a:stretch>
@@ -32162,7 +32615,7 @@
                     </pic:cNvPicPr>
                   </pic:nvPicPr>
                   <pic:blipFill>
-                    <a:blip r:embed="rId104"/>
+                    <a:blip r:embed="rId106"/>
                     <a:stretch>
                       <a:fillRect/>
                     </a:stretch>
@@ -32325,7 +32778,7 @@
                     </pic:cNvPicPr>
                   </pic:nvPicPr>
                   <pic:blipFill>
-                    <a:blip r:embed="rId105"/>
+                    <a:blip r:embed="rId107"/>
                     <a:stretch>
                       <a:fillRect/>
                     </a:stretch>
@@ -32403,7 +32856,7 @@
                     </pic:cNvPicPr>
                   </pic:nvPicPr>
                   <pic:blipFill>
-                    <a:blip r:embed="rId106"/>
+                    <a:blip r:embed="rId108"/>
                     <a:stretch>
                       <a:fillRect/>
                     </a:stretch>
@@ -32456,7 +32909,7 @@
                     </pic:cNvPicPr>
                   </pic:nvPicPr>
                   <pic:blipFill>
-                    <a:blip r:embed="rId107"/>
+                    <a:blip r:embed="rId109"/>
                     <a:stretch>
                       <a:fillRect/>
                     </a:stretch>
@@ -37971,7 +38424,7 @@
                     </pic:cNvPicPr>
                   </pic:nvPicPr>
                   <pic:blipFill>
-                    <a:blip r:embed="rId108"/>
+                    <a:blip r:embed="rId110"/>
                     <a:stretch>
                       <a:fillRect/>
                     </a:stretch>
@@ -38049,7 +38502,7 @@
                     </pic:cNvPicPr>
                   </pic:nvPicPr>
                   <pic:blipFill>
-                    <a:blip r:embed="rId109"/>
+                    <a:blip r:embed="rId111"/>
                     <a:stretch>
                       <a:fillRect/>
                     </a:stretch>
@@ -39037,13 +39490,13 @@
       <w:sz w:val="28"/>
     </w:rPr>
   </w:style>
-  <w:style w:type="character" w:default="1" w:styleId="8">
+  <w:style w:type="character" w:default="1" w:styleId="9">
     <w:name w:val="Default Paragraph Font"/>
     <w:semiHidden/>
     <w:qFormat/>
     <w:uiPriority w:val="0"/>
   </w:style>
-  <w:style w:type="table" w:default="1" w:styleId="12">
+  <w:style w:type="table" w:default="1" w:styleId="13">
     <w:name w:val="Normal Table"/>
     <w:semiHidden/>
     <w:qFormat/>
@@ -39059,6 +39512,39 @@
     </w:tblPr>
   </w:style>
   <w:style w:type="paragraph" w:styleId="7">
+    <w:name w:val="HTML Preformatted"/>
+    <w:basedOn w:val="1"/>
+    <w:uiPriority w:val="0"/>
+    <w:pPr>
+      <w:tabs>
+        <w:tab w:val="left" w:pos="916"/>
+        <w:tab w:val="left" w:pos="1832"/>
+        <w:tab w:val="left" w:pos="2748"/>
+        <w:tab w:val="left" w:pos="3664"/>
+        <w:tab w:val="left" w:pos="4580"/>
+        <w:tab w:val="left" w:pos="5496"/>
+        <w:tab w:val="left" w:pos="6412"/>
+        <w:tab w:val="left" w:pos="7328"/>
+        <w:tab w:val="left" w:pos="8244"/>
+        <w:tab w:val="left" w:pos="9160"/>
+        <w:tab w:val="left" w:pos="10076"/>
+        <w:tab w:val="left" w:pos="10992"/>
+        <w:tab w:val="left" w:pos="11908"/>
+        <w:tab w:val="left" w:pos="12824"/>
+        <w:tab w:val="left" w:pos="13740"/>
+        <w:tab w:val="left" w:pos="14656"/>
+      </w:tabs>
+      <w:jc w:val="left"/>
+    </w:pPr>
+    <w:rPr>
+      <w:rFonts w:ascii="Courier New" w:hAnsi="Courier New" w:cs="Courier New"/>
+      <w:kern w:val="0"/>
+      <w:sz w:val="20"/>
+      <w:szCs w:val="20"/>
+      <w:lang w:val="en-US" w:eastAsia="zh-CN" w:bidi="ar"/>
+    </w:rPr>
+  </w:style>
+  <w:style w:type="paragraph" w:styleId="8">
     <w:name w:val="Normal (Web)"/>
     <w:basedOn w:val="1"/>
     <w:qFormat/>
@@ -39074,18 +39560,18 @@
       <w:lang w:val="en-US" w:eastAsia="zh-CN" w:bidi="ar"/>
     </w:rPr>
   </w:style>
-  <w:style w:type="character" w:styleId="9">
+  <w:style w:type="character" w:styleId="10">
     <w:name w:val="Strong"/>
-    <w:basedOn w:val="8"/>
+    <w:basedOn w:val="9"/>
     <w:qFormat/>
     <w:uiPriority w:val="0"/>
     <w:rPr>
       <w:b/>
     </w:rPr>
   </w:style>
-  <w:style w:type="character" w:styleId="10">
+  <w:style w:type="character" w:styleId="11">
     <w:name w:val="Hyperlink"/>
-    <w:basedOn w:val="8"/>
+    <w:basedOn w:val="9"/>
     <w:qFormat/>
     <w:uiPriority w:val="0"/>
     <w:rPr>
@@ -39093,9 +39579,9 @@
       <w:u w:val="single"/>
     </w:rPr>
   </w:style>
-  <w:style w:type="character" w:styleId="11">
+  <w:style w:type="character" w:styleId="12">
     <w:name w:val="HTML Code"/>
-    <w:basedOn w:val="8"/>
+    <w:basedOn w:val="9"/>
     <w:qFormat/>
     <w:uiPriority w:val="0"/>
     <w:rPr>
@@ -39103,7 +39589,7 @@
       <w:sz w:val="20"/>
     </w:rPr>
   </w:style>
-  <w:style w:type="paragraph" w:customStyle="1" w:styleId="13">
+  <w:style w:type="paragraph" w:customStyle="1" w:styleId="14">
     <w:name w:val="aaaa"/>
     <w:basedOn w:val="1"/>
     <w:next w:val="1"/>
@@ -39117,7 +39603,7 @@
       <w:sz w:val="21"/>
     </w:rPr>
   </w:style>
-  <w:style w:type="paragraph" w:customStyle="1" w:styleId="14">
+  <w:style w:type="paragraph" w:customStyle="1" w:styleId="15">
     <w:name w:val="标题5"/>
     <w:basedOn w:val="6"/>
     <w:qFormat/>

</xml_diff>

<commit_message>
add learning git branch from create to delect
</commit_message>
<xml_diff>
--- a/learning.docx
+++ b/learning.docx
@@ -14349,7 +14349,424 @@
           <w:rFonts w:hint="eastAsia"/>
           <w:lang w:val="en-US" w:eastAsia="zh-CN"/>
         </w:rPr>
-        <w:t>切换回master分之后，再查看一下README.md文件，刚才添加的内容不见了！因为那个</w:t>
+        <w:t>切换回master分之后，再查看一下README.md文件，刚才添加的内容不见了！因为那个提交是在dev分支上，而master分支此刻的提交点并没有变：</w:t>
+      </w:r>
+    </w:p>
+    <w:p>
+      <w:r>
+        <w:drawing>
+          <wp:inline distT="0" distB="0" distL="114300" distR="114300">
+            <wp:extent cx="3580765" cy="1905000"/>
+            <wp:effectExtent l="0" t="0" r="635" b="0"/>
+            <wp:docPr id="108" name="图片 1"/>
+            <wp:cNvGraphicFramePr>
+              <a:graphicFrameLocks xmlns:a="http://schemas.openxmlformats.org/drawingml/2006/main" noChangeAspect="1"/>
+            </wp:cNvGraphicFramePr>
+            <a:graphic xmlns:a="http://schemas.openxmlformats.org/drawingml/2006/main">
+              <a:graphicData uri="http://schemas.openxmlformats.org/drawingml/2006/picture">
+                <pic:pic xmlns:pic="http://schemas.openxmlformats.org/drawingml/2006/picture">
+                  <pic:nvPicPr>
+                    <pic:cNvPr id="108" name="图片 1"/>
+                    <pic:cNvPicPr>
+                      <a:picLocks noChangeAspect="1"/>
+                    </pic:cNvPicPr>
+                  </pic:nvPicPr>
+                  <pic:blipFill>
+                    <a:blip r:embed="rId26"/>
+                    <a:stretch>
+                      <a:fillRect/>
+                    </a:stretch>
+                  </pic:blipFill>
+                  <pic:spPr>
+                    <a:xfrm>
+                      <a:off x="0" y="0"/>
+                      <a:ext cx="3580765" cy="1905000"/>
+                    </a:xfrm>
+                    <a:prstGeom prst="rect">
+                      <a:avLst/>
+                    </a:prstGeom>
+                    <a:noFill/>
+                    <a:ln w="9525">
+                      <a:noFill/>
+                    </a:ln>
+                  </pic:spPr>
+                </pic:pic>
+              </a:graphicData>
+            </a:graphic>
+          </wp:inline>
+        </w:drawing>
+      </w:r>
+    </w:p>
+    <w:p>
+      <w:pPr>
+        <w:rPr>
+          <w:rFonts w:hint="eastAsia"/>
+          <w:lang w:val="en-US" w:eastAsia="zh-CN"/>
+        </w:rPr>
+      </w:pPr>
+      <w:r>
+        <w:rPr>
+          <w:rFonts w:hint="eastAsia"/>
+          <w:lang w:val="en-US" w:eastAsia="zh-CN"/>
+        </w:rPr>
+        <w:t>现在，我们把dev分支的工作成果合并到master分支上：</w:t>
+      </w:r>
+    </w:p>
+    <w:p>
+      <w:pPr>
+        <w:spacing w:beforeLines="0" w:afterLines="0"/>
+        <w:jc w:val="left"/>
+        <w:rPr>
+          <w:rFonts w:hint="eastAsia" w:ascii="Lucida Console" w:hAnsi="Lucida Console" w:eastAsia="Lucida Console"/>
+          <w:color w:val="00BFBF"/>
+          <w:sz w:val="18"/>
+        </w:rPr>
+      </w:pPr>
+      <w:r>
+        <w:rPr>
+          <w:rFonts w:hint="eastAsia" w:ascii="Lucida Console" w:hAnsi="Lucida Console" w:eastAsia="Lucida Console"/>
+          <w:color w:val="00BF00"/>
+          <w:sz w:val="18"/>
+        </w:rPr>
+        <w:t xml:space="preserve">JandMin@jiangdm </w:t>
+      </w:r>
+      <w:r>
+        <w:rPr>
+          <w:rFonts w:hint="eastAsia" w:ascii="Lucida Console" w:hAnsi="Lucida Console" w:eastAsia="Lucida Console"/>
+          <w:color w:val="BF00BF"/>
+          <w:sz w:val="18"/>
+        </w:rPr>
+        <w:t xml:space="preserve">MINGW64 </w:t>
+      </w:r>
+      <w:r>
+        <w:rPr>
+          <w:rFonts w:hint="eastAsia" w:ascii="Lucida Console" w:hAnsi="Lucida Console" w:eastAsia="Lucida Console"/>
+          <w:color w:val="BFBF00"/>
+          <w:sz w:val="18"/>
+        </w:rPr>
+        <w:t>/f/gitSecond</w:t>
+      </w:r>
+      <w:r>
+        <w:rPr>
+          <w:rFonts w:hint="eastAsia" w:ascii="Lucida Console" w:hAnsi="Lucida Console" w:eastAsia="Lucida Console"/>
+          <w:color w:val="00BFBF"/>
+          <w:sz w:val="18"/>
+        </w:rPr>
+        <w:t xml:space="preserve"> (dev)</w:t>
+      </w:r>
+    </w:p>
+    <w:p>
+      <w:pPr>
+        <w:spacing w:beforeLines="0" w:afterLines="0"/>
+        <w:jc w:val="left"/>
+        <w:rPr>
+          <w:rFonts w:hint="eastAsia" w:ascii="Lucida Console" w:hAnsi="Lucida Console" w:eastAsia="Lucida Console"/>
+          <w:color w:val="auto"/>
+          <w:sz w:val="18"/>
+        </w:rPr>
+      </w:pPr>
+      <w:r>
+        <w:rPr>
+          <w:rFonts w:hint="eastAsia" w:ascii="Lucida Console" w:hAnsi="Lucida Console" w:eastAsia="Lucida Console"/>
+          <w:color w:val="auto"/>
+          <w:sz w:val="18"/>
+        </w:rPr>
+        <w:t>$ git merge master</w:t>
+      </w:r>
+    </w:p>
+    <w:p>
+      <w:pPr>
+        <w:spacing w:beforeLines="0" w:afterLines="0"/>
+        <w:jc w:val="left"/>
+        <w:rPr>
+          <w:rFonts w:hint="eastAsia" w:ascii="Lucida Console" w:hAnsi="Lucida Console" w:eastAsia="Lucida Console"/>
+          <w:color w:val="auto"/>
+          <w:sz w:val="18"/>
+        </w:rPr>
+      </w:pPr>
+      <w:r>
+        <w:rPr>
+          <w:rFonts w:hint="eastAsia" w:ascii="Lucida Console" w:hAnsi="Lucida Console" w:eastAsia="Lucida Console"/>
+          <w:color w:val="auto"/>
+          <w:sz w:val="18"/>
+        </w:rPr>
+        <w:t>Updating 74e9257..874cc9c</w:t>
+      </w:r>
+    </w:p>
+    <w:p>
+      <w:pPr>
+        <w:spacing w:beforeLines="0" w:afterLines="0"/>
+        <w:jc w:val="left"/>
+        <w:rPr>
+          <w:rFonts w:hint="eastAsia" w:ascii="Lucida Console" w:hAnsi="Lucida Console" w:eastAsia="Lucida Console"/>
+          <w:color w:val="auto"/>
+          <w:sz w:val="18"/>
+        </w:rPr>
+      </w:pPr>
+      <w:r>
+        <w:rPr>
+          <w:rFonts w:hint="eastAsia" w:ascii="Lucida Console" w:hAnsi="Lucida Console" w:eastAsia="Lucida Console"/>
+          <w:color w:val="auto"/>
+          <w:sz w:val="18"/>
+        </w:rPr>
+        <w:t>Fast-forward</w:t>
+      </w:r>
+    </w:p>
+    <w:p>
+      <w:pPr>
+        <w:spacing w:beforeLines="0" w:afterLines="0"/>
+        <w:jc w:val="left"/>
+        <w:rPr>
+          <w:rFonts w:hint="eastAsia" w:ascii="Lucida Console" w:hAnsi="Lucida Console" w:eastAsia="Lucida Console"/>
+          <w:color w:val="auto"/>
+          <w:sz w:val="18"/>
+        </w:rPr>
+      </w:pPr>
+      <w:r>
+        <w:rPr>
+          <w:rFonts w:hint="eastAsia" w:ascii="Lucida Console" w:hAnsi="Lucida Console" w:eastAsia="Lucida Console"/>
+          <w:color w:val="auto"/>
+          <w:sz w:val="18"/>
+        </w:rPr>
+        <w:t xml:space="preserve"> learning.docx | Bin </w:t>
+      </w:r>
+      <w:r>
+        <w:rPr>
+          <w:rFonts w:hint="eastAsia" w:ascii="Lucida Console" w:hAnsi="Lucida Console" w:eastAsia="Lucida Console"/>
+          <w:color w:val="BF0000"/>
+          <w:sz w:val="18"/>
+        </w:rPr>
+        <w:t>2214726</w:t>
+      </w:r>
+      <w:r>
+        <w:rPr>
+          <w:rFonts w:hint="eastAsia" w:ascii="Lucida Console" w:hAnsi="Lucida Console" w:eastAsia="Lucida Console"/>
+          <w:color w:val="auto"/>
+          <w:sz w:val="18"/>
+        </w:rPr>
+        <w:t xml:space="preserve"> -&gt; </w:t>
+      </w:r>
+      <w:r>
+        <w:rPr>
+          <w:rFonts w:hint="eastAsia" w:ascii="Lucida Console" w:hAnsi="Lucida Console" w:eastAsia="Lucida Console"/>
+          <w:color w:val="00BF00"/>
+          <w:sz w:val="18"/>
+        </w:rPr>
+        <w:t>2368397</w:t>
+      </w:r>
+      <w:r>
+        <w:rPr>
+          <w:rFonts w:hint="eastAsia" w:ascii="Lucida Console" w:hAnsi="Lucida Console" w:eastAsia="Lucida Console"/>
+          <w:color w:val="auto"/>
+          <w:sz w:val="18"/>
+        </w:rPr>
+        <w:t xml:space="preserve"> bytes</w:t>
+      </w:r>
+    </w:p>
+    <w:p>
+      <w:pPr>
+        <w:spacing w:beforeLines="0" w:afterLines="0"/>
+        <w:jc w:val="left"/>
+        <w:rPr>
+          <w:rFonts w:hint="eastAsia" w:ascii="Lucida Console" w:hAnsi="Lucida Console" w:eastAsia="Lucida Console"/>
+          <w:color w:val="auto"/>
+          <w:sz w:val="18"/>
+        </w:rPr>
+      </w:pPr>
+      <w:r>
+        <w:rPr>
+          <w:rFonts w:hint="eastAsia" w:ascii="Lucida Console" w:hAnsi="Lucida Console" w:eastAsia="Lucida Console"/>
+          <w:color w:val="auto"/>
+          <w:sz w:val="18"/>
+        </w:rPr>
+        <w:t xml:space="preserve"> 1 file changed, 0 insertions(+), 0 deletions(-)</w:t>
+      </w:r>
+    </w:p>
+    <w:p>
+      <w:pPr>
+        <w:rPr>
+          <w:rFonts w:hint="eastAsia"/>
+          <w:lang w:val="en-US" w:eastAsia="zh-CN"/>
+        </w:rPr>
+      </w:pPr>
+      <w:r>
+        <w:rPr>
+          <w:rFonts w:hint="eastAsia"/>
+          <w:lang w:val="en-US" w:eastAsia="zh-CN"/>
+        </w:rPr>
+        <w:t>git merger命令用于合并指定分支到当前分支。合并后，再查看文件内容，就可以看到和dev分支的最新提交是完全一样的。注意到上面Fast-forward信息，Git告诉我们，这次合并是“快捷模式”，也就是直接把master指向dev的当前提交，所以合并速度非常快。当然，也不是每次合并都能fast-forward,我们后面会讲到其它方式的合并。</w:t>
+      </w:r>
+    </w:p>
+    <w:p>
+      <w:pPr>
+        <w:rPr>
+          <w:rFonts w:hint="eastAsia"/>
+          <w:lang w:val="en-US" w:eastAsia="zh-CN"/>
+        </w:rPr>
+      </w:pPr>
+      <w:r>
+        <w:rPr>
+          <w:rFonts w:hint="eastAsia"/>
+          <w:lang w:val="en-US" w:eastAsia="zh-CN"/>
+        </w:rPr>
+        <w:t>合并完成后，就可以放心地删除dev分支了：</w:t>
+      </w:r>
+    </w:p>
+    <w:p>
+      <w:pPr>
+        <w:spacing w:beforeLines="0" w:afterLines="0"/>
+        <w:jc w:val="left"/>
+        <w:rPr>
+          <w:rFonts w:hint="eastAsia" w:ascii="Lucida Console" w:hAnsi="Lucida Console" w:eastAsia="Lucida Console"/>
+          <w:color w:val="00BFBF"/>
+          <w:sz w:val="18"/>
+        </w:rPr>
+      </w:pPr>
+      <w:r>
+        <w:rPr>
+          <w:rFonts w:hint="eastAsia" w:ascii="Lucida Console" w:hAnsi="Lucida Console" w:eastAsia="Lucida Console"/>
+          <w:color w:val="00BF00"/>
+          <w:sz w:val="18"/>
+        </w:rPr>
+        <w:t xml:space="preserve">JandMin@jiangdm </w:t>
+      </w:r>
+      <w:r>
+        <w:rPr>
+          <w:rFonts w:hint="eastAsia" w:ascii="Lucida Console" w:hAnsi="Lucida Console" w:eastAsia="Lucida Console"/>
+          <w:color w:val="BF00BF"/>
+          <w:sz w:val="18"/>
+        </w:rPr>
+        <w:t xml:space="preserve">MINGW64 </w:t>
+      </w:r>
+      <w:r>
+        <w:rPr>
+          <w:rFonts w:hint="eastAsia" w:ascii="Lucida Console" w:hAnsi="Lucida Console" w:eastAsia="Lucida Console"/>
+          <w:color w:val="BFBF00"/>
+          <w:sz w:val="18"/>
+        </w:rPr>
+        <w:t>/f/gitSecond</w:t>
+      </w:r>
+      <w:r>
+        <w:rPr>
+          <w:rFonts w:hint="eastAsia" w:ascii="Lucida Console" w:hAnsi="Lucida Console" w:eastAsia="Lucida Console"/>
+          <w:color w:val="00BFBF"/>
+          <w:sz w:val="18"/>
+        </w:rPr>
+        <w:t xml:space="preserve"> (master)</w:t>
+      </w:r>
+    </w:p>
+    <w:p>
+      <w:pPr>
+        <w:spacing w:beforeLines="0" w:afterLines="0"/>
+        <w:jc w:val="left"/>
+        <w:rPr>
+          <w:rFonts w:hint="eastAsia" w:ascii="Lucida Console" w:hAnsi="Lucida Console" w:eastAsia="Lucida Console"/>
+          <w:color w:val="auto"/>
+          <w:sz w:val="18"/>
+        </w:rPr>
+      </w:pPr>
+      <w:r>
+        <w:rPr>
+          <w:rFonts w:hint="eastAsia" w:ascii="Lucida Console" w:hAnsi="Lucida Console" w:eastAsia="Lucida Console"/>
+          <w:color w:val="auto"/>
+          <w:sz w:val="18"/>
+        </w:rPr>
+        <w:t>$ git branch -d dev</w:t>
+      </w:r>
+    </w:p>
+    <w:p>
+      <w:pPr>
+        <w:spacing w:beforeLines="0" w:afterLines="0"/>
+        <w:jc w:val="left"/>
+        <w:rPr>
+          <w:rFonts w:hint="eastAsia" w:ascii="Lucida Console" w:hAnsi="Lucida Console" w:eastAsia="Lucida Console"/>
+          <w:color w:val="auto"/>
+          <w:sz w:val="18"/>
+        </w:rPr>
+      </w:pPr>
+      <w:r>
+        <w:rPr>
+          <w:rFonts w:hint="eastAsia" w:ascii="Lucida Console" w:hAnsi="Lucida Console" w:eastAsia="Lucida Console"/>
+          <w:color w:val="auto"/>
+          <w:sz w:val="18"/>
+        </w:rPr>
+        <w:t>Deleted branch dev (was 874cc9c).</w:t>
+      </w:r>
+    </w:p>
+    <w:p>
+      <w:pPr>
+        <w:rPr>
+          <w:rFonts w:hint="eastAsia"/>
+          <w:lang w:val="en-US" w:eastAsia="zh-CN"/>
+        </w:rPr>
+      </w:pPr>
+      <w:r>
+        <w:rPr>
+          <w:rFonts w:hint="eastAsia"/>
+          <w:lang w:val="en-US" w:eastAsia="zh-CN"/>
+        </w:rPr>
+        <w:t>删除后，查看branch，就只剩下master分支了：</w:t>
+      </w:r>
+    </w:p>
+    <w:p>
+      <w:pPr>
+        <w:spacing w:beforeLines="0" w:afterLines="0"/>
+        <w:jc w:val="left"/>
+        <w:rPr>
+          <w:rFonts w:hint="eastAsia" w:ascii="Lucida Console" w:hAnsi="Lucida Console" w:eastAsia="Lucida Console"/>
+          <w:color w:val="auto"/>
+          <w:sz w:val="18"/>
+        </w:rPr>
+      </w:pPr>
+      <w:r>
+        <w:rPr>
+          <w:rFonts w:hint="eastAsia" w:ascii="Lucida Console" w:hAnsi="Lucida Console" w:eastAsia="Lucida Console"/>
+          <w:color w:val="auto"/>
+          <w:sz w:val="18"/>
+        </w:rPr>
+        <w:t>$ git branch</w:t>
+      </w:r>
+    </w:p>
+    <w:p>
+      <w:pPr>
+        <w:spacing w:beforeLines="0" w:afterLines="0"/>
+        <w:jc w:val="left"/>
+        <w:rPr>
+          <w:rFonts w:hint="eastAsia" w:ascii="Lucida Console" w:hAnsi="Lucida Console" w:eastAsia="Lucida Console"/>
+          <w:color w:val="00BF00"/>
+          <w:sz w:val="18"/>
+        </w:rPr>
+      </w:pPr>
+      <w:r>
+        <w:rPr>
+          <w:rFonts w:hint="eastAsia" w:ascii="Lucida Console" w:hAnsi="Lucida Console" w:eastAsia="Lucida Console"/>
+          <w:color w:val="auto"/>
+          <w:sz w:val="18"/>
+        </w:rPr>
+        <w:t xml:space="preserve">* </w:t>
+      </w:r>
+      <w:r>
+        <w:rPr>
+          <w:rFonts w:hint="eastAsia" w:ascii="Lucida Console" w:hAnsi="Lucida Console" w:eastAsia="Lucida Console"/>
+          <w:color w:val="00BF00"/>
+          <w:sz w:val="18"/>
+        </w:rPr>
+        <w:t>master</w:t>
+      </w:r>
+    </w:p>
+    <w:p>
+      <w:pPr>
+        <w:rPr>
+          <w:rFonts w:hint="eastAsia"/>
+          <w:lang w:val="en-US" w:eastAsia="zh-CN"/>
+        </w:rPr>
+      </w:pPr>
+      <w:r>
+        <w:rPr>
+          <w:rFonts w:hint="eastAsia"/>
+          <w:lang w:val="en-US" w:eastAsia="zh-CN"/>
+        </w:rPr>
+        <w:t>因为创建、合并和删除分支非常快，所以Git鼓励你使用分支完成某个任务，合并后再删除掉分支，这和直接在master分支上工作效率是一样的，但过程更安全。</w:t>
       </w:r>
       <w:bookmarkStart w:id="0" w:name="_GoBack"/>
       <w:bookmarkEnd w:id="0"/>
@@ -16310,7 +16727,6 @@
           <w:lang w:val="en-US" w:eastAsia="zh-CN"/>
         </w:rPr>
         <w:tab/>
-        <w:t/>
       </w:r>
       <w:r>
         <w:rPr>
@@ -16320,7 +16736,6 @@
           <w:lang w:val="en-US" w:eastAsia="zh-CN"/>
         </w:rPr>
         <w:tab/>
-        <w:t/>
       </w:r>
       <w:r>
         <w:rPr>
@@ -16330,7 +16745,6 @@
           <w:lang w:val="en-US" w:eastAsia="zh-CN"/>
         </w:rPr>
         <w:tab/>
-        <w:t/>
       </w:r>
       <w:r>
         <w:rPr>
@@ -16340,6 +16754,14 @@
           <w:lang w:val="en-US" w:eastAsia="zh-CN"/>
         </w:rPr>
         <w:tab/>
+      </w:r>
+      <w:r>
+        <w:rPr>
+          <w:rFonts w:hint="eastAsia" w:ascii="Lucida Console" w:hAnsi="Lucida Console" w:eastAsia="宋体"/>
+          <w:color w:val="auto"/>
+          <w:sz w:val="18"/>
+          <w:lang w:val="en-US" w:eastAsia="zh-CN"/>
+        </w:rPr>
         <w:t>//合并分支内容到当前分支上来</w:t>
       </w:r>
     </w:p>
@@ -16384,7 +16806,6 @@
           <w:lang w:val="en-US" w:eastAsia="zh-CN"/>
         </w:rPr>
         <w:tab/>
-        <w:t/>
       </w:r>
       <w:r>
         <w:rPr>
@@ -16394,7 +16815,6 @@
           <w:lang w:val="en-US" w:eastAsia="zh-CN"/>
         </w:rPr>
         <w:tab/>
-        <w:t/>
       </w:r>
       <w:r>
         <w:rPr>
@@ -16404,6 +16824,14 @@
           <w:lang w:val="en-US" w:eastAsia="zh-CN"/>
         </w:rPr>
         <w:tab/>
+      </w:r>
+      <w:r>
+        <w:rPr>
+          <w:rFonts w:hint="eastAsia" w:ascii="Lucida Console" w:hAnsi="Lucida Console" w:eastAsia="宋体"/>
+          <w:color w:val="auto"/>
+          <w:sz w:val="18"/>
+          <w:lang w:val="en-US" w:eastAsia="zh-CN"/>
+        </w:rPr>
         <w:t>//删除分支</w:t>
       </w:r>
     </w:p>
@@ -16536,7 +16964,7 @@
                     </pic:cNvPicPr>
                   </pic:nvPicPr>
                   <pic:blipFill>
-                    <a:blip r:embed="rId26"/>
+                    <a:blip r:embed="rId27"/>
                     <a:srcRect t="9124" b="3421"/>
                     <a:stretch>
                       <a:fillRect/>
@@ -16625,7 +17053,7 @@
                     </pic:cNvPicPr>
                   </pic:nvPicPr>
                   <pic:blipFill>
-                    <a:blip r:embed="rId27"/>
+                    <a:blip r:embed="rId28"/>
                     <a:srcRect t="1657" b="1657"/>
                     <a:stretch>
                       <a:fillRect/>
@@ -16698,7 +17126,7 @@
                     </pic:cNvPicPr>
                   </pic:nvPicPr>
                   <pic:blipFill>
-                    <a:blip r:embed="rId28"/>
+                    <a:blip r:embed="rId29"/>
                     <a:stretch>
                       <a:fillRect/>
                     </a:stretch>
@@ -16951,7 +17379,7 @@
                     </pic:cNvPicPr>
                   </pic:nvPicPr>
                   <pic:blipFill>
-                    <a:blip r:embed="rId29"/>
+                    <a:blip r:embed="rId30"/>
                     <a:stretch>
                       <a:fillRect/>
                     </a:stretch>
@@ -17037,7 +17465,7 @@
                     </pic:cNvPicPr>
                   </pic:nvPicPr>
                   <pic:blipFill>
-                    <a:blip r:embed="rId30"/>
+                    <a:blip r:embed="rId31"/>
                     <a:stretch>
                       <a:fillRect/>
                     </a:stretch>
@@ -17094,7 +17522,7 @@
                     </pic:cNvPicPr>
                   </pic:nvPicPr>
                   <pic:blipFill>
-                    <a:blip r:embed="rId31"/>
+                    <a:blip r:embed="rId32"/>
                     <a:stretch>
                       <a:fillRect/>
                     </a:stretch>
@@ -17163,7 +17591,7 @@
                     </pic:cNvPicPr>
                   </pic:nvPicPr>
                   <pic:blipFill>
-                    <a:blip r:embed="rId32"/>
+                    <a:blip r:embed="rId33"/>
                     <a:stretch>
                       <a:fillRect/>
                     </a:stretch>
@@ -17280,7 +17708,7 @@
                     </pic:cNvPicPr>
                   </pic:nvPicPr>
                   <pic:blipFill>
-                    <a:blip r:embed="rId33"/>
+                    <a:blip r:embed="rId34"/>
                     <a:stretch>
                       <a:fillRect/>
                     </a:stretch>
@@ -17337,7 +17765,7 @@
                     </pic:cNvPicPr>
                   </pic:nvPicPr>
                   <pic:blipFill>
-                    <a:blip r:embed="rId34"/>
+                    <a:blip r:embed="rId35"/>
                     <a:stretch>
                       <a:fillRect/>
                     </a:stretch>
@@ -17411,7 +17839,7 @@
                     </pic:cNvPicPr>
                   </pic:nvPicPr>
                   <pic:blipFill>
-                    <a:blip r:embed="rId35"/>
+                    <a:blip r:embed="rId36"/>
                     <a:stretch>
                       <a:fillRect/>
                     </a:stretch>
@@ -17450,7 +17878,7 @@
                     </pic:cNvPicPr>
                   </pic:nvPicPr>
                   <pic:blipFill>
-                    <a:blip r:embed="rId36"/>
+                    <a:blip r:embed="rId37"/>
                     <a:stretch>
                       <a:fillRect/>
                     </a:stretch>
@@ -17508,7 +17936,7 @@
                     </pic:cNvPicPr>
                   </pic:nvPicPr>
                   <pic:blipFill>
-                    <a:blip r:embed="rId37"/>
+                    <a:blip r:embed="rId38"/>
                     <a:stretch>
                       <a:fillRect/>
                     </a:stretch>
@@ -17625,7 +18053,7 @@
                     </pic:cNvPicPr>
                   </pic:nvPicPr>
                   <pic:blipFill>
-                    <a:blip r:embed="rId38"/>
+                    <a:blip r:embed="rId39"/>
                     <a:stretch>
                       <a:fillRect/>
                     </a:stretch>
@@ -17731,7 +18159,7 @@
                     </pic:cNvPicPr>
                   </pic:nvPicPr>
                   <pic:blipFill>
-                    <a:blip r:embed="rId39"/>
+                    <a:blip r:embed="rId40"/>
                     <a:stretch>
                       <a:fillRect/>
                     </a:stretch>
@@ -17841,7 +18269,7 @@
                     </pic:cNvPicPr>
                   </pic:nvPicPr>
                   <pic:blipFill>
-                    <a:blip r:embed="rId40"/>
+                    <a:blip r:embed="rId41"/>
                     <a:stretch>
                       <a:fillRect/>
                     </a:stretch>
@@ -17942,7 +18370,7 @@
                     </pic:cNvPicPr>
                   </pic:nvPicPr>
                   <pic:blipFill>
-                    <a:blip r:embed="rId41"/>
+                    <a:blip r:embed="rId42"/>
                     <a:stretch>
                       <a:fillRect/>
                     </a:stretch>
@@ -18031,7 +18459,7 @@
                     </pic:cNvPicPr>
                   </pic:nvPicPr>
                   <pic:blipFill>
-                    <a:blip r:embed="rId42"/>
+                    <a:blip r:embed="rId43"/>
                     <a:stretch>
                       <a:fillRect/>
                     </a:stretch>
@@ -18094,7 +18522,7 @@
                     </pic:cNvPicPr>
                   </pic:nvPicPr>
                   <pic:blipFill>
-                    <a:blip r:embed="rId43"/>
+                    <a:blip r:embed="rId44"/>
                     <a:stretch>
                       <a:fillRect/>
                     </a:stretch>
@@ -18161,7 +18589,7 @@
                     </pic:cNvPicPr>
                   </pic:nvPicPr>
                   <pic:blipFill>
-                    <a:blip r:embed="rId44"/>
+                    <a:blip r:embed="rId45"/>
                     <a:stretch>
                       <a:fillRect/>
                     </a:stretch>
@@ -18234,7 +18662,7 @@
                     </pic:cNvPicPr>
                   </pic:nvPicPr>
                   <pic:blipFill>
-                    <a:blip r:embed="rId45"/>
+                    <a:blip r:embed="rId46"/>
                     <a:stretch>
                       <a:fillRect/>
                     </a:stretch>
@@ -18302,7 +18730,7 @@
                     </pic:cNvPicPr>
                   </pic:nvPicPr>
                   <pic:blipFill>
-                    <a:blip r:embed="rId46"/>
+                    <a:blip r:embed="rId47"/>
                     <a:stretch>
                       <a:fillRect/>
                     </a:stretch>
@@ -18395,7 +18823,7 @@
                     </pic:cNvPicPr>
                   </pic:nvPicPr>
                   <pic:blipFill>
-                    <a:blip r:embed="rId47"/>
+                    <a:blip r:embed="rId48"/>
                     <a:stretch>
                       <a:fillRect/>
                     </a:stretch>
@@ -18458,7 +18886,7 @@
                     </pic:cNvPicPr>
                   </pic:nvPicPr>
                   <pic:blipFill>
-                    <a:blip r:embed="rId48"/>
+                    <a:blip r:embed="rId49"/>
                     <a:stretch>
                       <a:fillRect/>
                     </a:stretch>
@@ -18530,7 +18958,7 @@
                     </pic:cNvPicPr>
                   </pic:nvPicPr>
                   <pic:blipFill>
-                    <a:blip r:embed="rId49"/>
+                    <a:blip r:embed="rId50"/>
                     <a:stretch>
                       <a:fillRect/>
                     </a:stretch>
@@ -18630,7 +19058,7 @@
                     </pic:cNvPicPr>
                   </pic:nvPicPr>
                   <pic:blipFill>
-                    <a:blip r:embed="rId50"/>
+                    <a:blip r:embed="rId51"/>
                     <a:stretch>
                       <a:fillRect/>
                     </a:stretch>
@@ -18689,7 +19117,7 @@
                     </pic:cNvPicPr>
                   </pic:nvPicPr>
                   <pic:blipFill>
-                    <a:blip r:embed="rId51"/>
+                    <a:blip r:embed="rId52"/>
                     <a:stretch>
                       <a:fillRect/>
                     </a:stretch>
@@ -18768,7 +19196,7 @@
                     </pic:cNvPicPr>
                   </pic:nvPicPr>
                   <pic:blipFill>
-                    <a:blip r:embed="rId52"/>
+                    <a:blip r:embed="rId53"/>
                     <a:stretch>
                       <a:fillRect/>
                     </a:stretch>
@@ -18865,7 +19293,7 @@
                     </pic:cNvPicPr>
                   </pic:nvPicPr>
                   <pic:blipFill>
-                    <a:blip r:embed="rId53"/>
+                    <a:blip r:embed="rId54"/>
                     <a:stretch>
                       <a:fillRect/>
                     </a:stretch>
@@ -18928,7 +19356,7 @@
                     </pic:cNvPicPr>
                   </pic:nvPicPr>
                   <pic:blipFill>
-                    <a:blip r:embed="rId54"/>
+                    <a:blip r:embed="rId55"/>
                     <a:stretch>
                       <a:fillRect/>
                     </a:stretch>
@@ -19022,7 +19450,7 @@
                     </pic:cNvPicPr>
                   </pic:nvPicPr>
                   <pic:blipFill>
-                    <a:blip r:embed="rId55"/>
+                    <a:blip r:embed="rId56"/>
                     <a:stretch>
                       <a:fillRect/>
                     </a:stretch>
@@ -22752,7 +23180,7 @@
                     </pic:cNvPicPr>
                   </pic:nvPicPr>
                   <pic:blipFill>
-                    <a:blip r:embed="rId56"/>
+                    <a:blip r:embed="rId57"/>
                     <a:stretch>
                       <a:fillRect/>
                     </a:stretch>
@@ -23020,7 +23448,7 @@
                     </pic:cNvPicPr>
                   </pic:nvPicPr>
                   <pic:blipFill>
-                    <a:blip r:embed="rId57"/>
+                    <a:blip r:embed="rId58"/>
                     <a:stretch>
                       <a:fillRect/>
                     </a:stretch>
@@ -23089,7 +23517,7 @@
                     </pic:cNvPicPr>
                   </pic:nvPicPr>
                   <pic:blipFill>
-                    <a:blip r:embed="rId58"/>
+                    <a:blip r:embed="rId59"/>
                     <a:stretch>
                       <a:fillRect/>
                     </a:stretch>
@@ -23178,7 +23606,7 @@
                     </pic:cNvPicPr>
                   </pic:nvPicPr>
                   <pic:blipFill>
-                    <a:blip r:embed="rId59"/>
+                    <a:blip r:embed="rId60"/>
                     <a:stretch>
                       <a:fillRect/>
                     </a:stretch>
@@ -23273,7 +23701,7 @@
                     </pic:cNvPicPr>
                   </pic:nvPicPr>
                   <pic:blipFill>
-                    <a:blip r:embed="rId60"/>
+                    <a:blip r:embed="rId61"/>
                     <a:stretch>
                       <a:fillRect/>
                     </a:stretch>
@@ -23374,7 +23802,7 @@
                     </pic:cNvPicPr>
                   </pic:nvPicPr>
                   <pic:blipFill>
-                    <a:blip r:embed="rId61"/>
+                    <a:blip r:embed="rId62"/>
                     <a:stretch>
                       <a:fillRect/>
                     </a:stretch>
@@ -23749,7 +24177,7 @@
                     </pic:cNvPicPr>
                   </pic:nvPicPr>
                   <pic:blipFill>
-                    <a:blip r:embed="rId62"/>
+                    <a:blip r:embed="rId63"/>
                     <a:stretch>
                       <a:fillRect/>
                     </a:stretch>
@@ -23918,7 +24346,7 @@
                     </pic:cNvPicPr>
                   </pic:nvPicPr>
                   <pic:blipFill>
-                    <a:blip r:embed="rId63"/>
+                    <a:blip r:embed="rId64"/>
                     <a:stretch>
                       <a:fillRect/>
                     </a:stretch>
@@ -23996,7 +24424,7 @@
                     </pic:cNvPicPr>
                   </pic:nvPicPr>
                   <pic:blipFill>
-                    <a:blip r:embed="rId64"/>
+                    <a:blip r:embed="rId65"/>
                     <a:stretch>
                       <a:fillRect/>
                     </a:stretch>
@@ -24098,7 +24526,7 @@
                     </pic:cNvPicPr>
                   </pic:nvPicPr>
                   <pic:blipFill>
-                    <a:blip r:embed="rId65"/>
+                    <a:blip r:embed="rId66"/>
                     <a:stretch>
                       <a:fillRect/>
                     </a:stretch>
@@ -24176,7 +24604,7 @@
                     </pic:cNvPicPr>
                   </pic:nvPicPr>
                   <pic:blipFill>
-                    <a:blip r:embed="rId66"/>
+                    <a:blip r:embed="rId67"/>
                     <a:stretch>
                       <a:fillRect/>
                     </a:stretch>
@@ -24316,7 +24744,7 @@
                     </pic:cNvPicPr>
                   </pic:nvPicPr>
                   <pic:blipFill>
-                    <a:blip r:embed="rId67"/>
+                    <a:blip r:embed="rId68"/>
                     <a:stretch>
                       <a:fillRect/>
                     </a:stretch>
@@ -24394,7 +24822,7 @@
                     </pic:cNvPicPr>
                   </pic:nvPicPr>
                   <pic:blipFill>
-                    <a:blip r:embed="rId68"/>
+                    <a:blip r:embed="rId69"/>
                     <a:stretch>
                       <a:fillRect/>
                     </a:stretch>
@@ -24517,7 +24945,7 @@
                     </pic:cNvPicPr>
                   </pic:nvPicPr>
                   <pic:blipFill>
-                    <a:blip r:embed="rId69"/>
+                    <a:blip r:embed="rId70"/>
                     <a:stretch>
                       <a:fillRect/>
                     </a:stretch>
@@ -24593,7 +25021,7 @@
                     </pic:cNvPicPr>
                   </pic:nvPicPr>
                   <pic:blipFill>
-                    <a:blip r:embed="rId70"/>
+                    <a:blip r:embed="rId71"/>
                     <a:stretch>
                       <a:fillRect/>
                     </a:stretch>
@@ -24796,7 +25224,7 @@
                     </pic:cNvPicPr>
                   </pic:nvPicPr>
                   <pic:blipFill>
-                    <a:blip r:embed="rId71"/>
+                    <a:blip r:embed="rId72"/>
                     <a:stretch>
                       <a:fillRect/>
                     </a:stretch>
@@ -24864,7 +25292,7 @@
                     </pic:cNvPicPr>
                   </pic:nvPicPr>
                   <pic:blipFill>
-                    <a:blip r:embed="rId72"/>
+                    <a:blip r:embed="rId73"/>
                     <a:stretch>
                       <a:fillRect/>
                     </a:stretch>
@@ -24940,7 +25368,7 @@
                     </pic:cNvPicPr>
                   </pic:nvPicPr>
                   <pic:blipFill>
-                    <a:blip r:embed="rId73"/>
+                    <a:blip r:embed="rId74"/>
                     <a:stretch>
                       <a:fillRect/>
                     </a:stretch>
@@ -25028,7 +25456,7 @@
                     </pic:cNvPicPr>
                   </pic:nvPicPr>
                   <pic:blipFill>
-                    <a:blip r:embed="rId74"/>
+                    <a:blip r:embed="rId75"/>
                     <a:stretch>
                       <a:fillRect/>
                     </a:stretch>
@@ -25097,7 +25525,7 @@
                     </pic:cNvPicPr>
                   </pic:nvPicPr>
                   <pic:blipFill>
-                    <a:blip r:embed="rId75"/>
+                    <a:blip r:embed="rId76"/>
                     <a:stretch>
                       <a:fillRect/>
                     </a:stretch>
@@ -25174,7 +25602,7 @@
                     </pic:cNvPicPr>
                   </pic:nvPicPr>
                   <pic:blipFill>
-                    <a:blip r:embed="rId76"/>
+                    <a:blip r:embed="rId77"/>
                     <a:stretch>
                       <a:fillRect/>
                     </a:stretch>
@@ -25251,7 +25679,7 @@
                     </pic:cNvPicPr>
                   </pic:nvPicPr>
                   <pic:blipFill>
-                    <a:blip r:embed="rId77"/>
+                    <a:blip r:embed="rId78"/>
                     <a:stretch>
                       <a:fillRect/>
                     </a:stretch>
@@ -27598,7 +28026,7 @@
                     </pic:cNvPicPr>
                   </pic:nvPicPr>
                   <pic:blipFill>
-                    <a:blip r:embed="rId78"/>
+                    <a:blip r:embed="rId79"/>
                     <a:stretch>
                       <a:fillRect/>
                     </a:stretch>
@@ -27677,7 +28105,7 @@
                     </pic:cNvPicPr>
                   </pic:nvPicPr>
                   <pic:blipFill>
-                    <a:blip r:embed="rId79"/>
+                    <a:blip r:embed="rId80"/>
                     <a:stretch>
                       <a:fillRect/>
                     </a:stretch>
@@ -27740,7 +28168,7 @@
                     </pic:cNvPicPr>
                   </pic:nvPicPr>
                   <pic:blipFill>
-                    <a:blip r:embed="rId80"/>
+                    <a:blip r:embed="rId81"/>
                     <a:stretch>
                       <a:fillRect/>
                     </a:stretch>
@@ -27803,7 +28231,7 @@
                     </pic:cNvPicPr>
                   </pic:nvPicPr>
                   <pic:blipFill>
-                    <a:blip r:embed="rId81"/>
+                    <a:blip r:embed="rId82"/>
                     <a:stretch>
                       <a:fillRect/>
                     </a:stretch>
@@ -27932,7 +28360,7 @@
                     </pic:cNvPicPr>
                   </pic:nvPicPr>
                   <pic:blipFill>
-                    <a:blip r:embed="rId82"/>
+                    <a:blip r:embed="rId83"/>
                     <a:stretch>
                       <a:fillRect/>
                     </a:stretch>
@@ -27999,7 +28427,7 @@
                     </pic:cNvPicPr>
                   </pic:nvPicPr>
                   <pic:blipFill>
-                    <a:blip r:embed="rId83"/>
+                    <a:blip r:embed="rId84"/>
                     <a:stretch>
                       <a:fillRect/>
                     </a:stretch>
@@ -28065,7 +28493,7 @@
                     </pic:cNvPicPr>
                   </pic:nvPicPr>
                   <pic:blipFill>
-                    <a:blip r:embed="rId84"/>
+                    <a:blip r:embed="rId85"/>
                     <a:stretch>
                       <a:fillRect/>
                     </a:stretch>
@@ -28149,7 +28577,7 @@
                     </pic:cNvPicPr>
                   </pic:nvPicPr>
                   <pic:blipFill>
-                    <a:blip r:embed="rId85"/>
+                    <a:blip r:embed="rId86"/>
                     <a:stretch>
                       <a:fillRect/>
                     </a:stretch>
@@ -28224,7 +28652,7 @@
                     </pic:cNvPicPr>
                   </pic:nvPicPr>
                   <pic:blipFill>
-                    <a:blip r:embed="rId86"/>
+                    <a:blip r:embed="rId87"/>
                     <a:stretch>
                       <a:fillRect/>
                     </a:stretch>
@@ -28357,7 +28785,7 @@
                     </pic:cNvPicPr>
                   </pic:nvPicPr>
                   <pic:blipFill>
-                    <a:blip r:embed="rId87"/>
+                    <a:blip r:embed="rId88"/>
                     <a:stretch>
                       <a:fillRect/>
                     </a:stretch>
@@ -28402,7 +28830,7 @@
                     </pic:cNvPicPr>
                   </pic:nvPicPr>
                   <pic:blipFill>
-                    <a:blip r:embed="rId88"/>
+                    <a:blip r:embed="rId89"/>
                     <a:stretch>
                       <a:fillRect/>
                     </a:stretch>
@@ -28458,7 +28886,7 @@
                     </pic:cNvPicPr>
                   </pic:nvPicPr>
                   <pic:blipFill>
-                    <a:blip r:embed="rId89"/>
+                    <a:blip r:embed="rId90"/>
                     <a:stretch>
                       <a:fillRect/>
                     </a:stretch>
@@ -28541,7 +28969,7 @@
                     </pic:cNvPicPr>
                   </pic:nvPicPr>
                   <pic:blipFill>
-                    <a:blip r:embed="rId90"/>
+                    <a:blip r:embed="rId91"/>
                     <a:stretch>
                       <a:fillRect/>
                     </a:stretch>
@@ -28597,7 +29025,7 @@
                     </pic:cNvPicPr>
                   </pic:nvPicPr>
                   <pic:blipFill>
-                    <a:blip r:embed="rId91"/>
+                    <a:blip r:embed="rId92"/>
                     <a:stretch>
                       <a:fillRect/>
                     </a:stretch>
@@ -28872,7 +29300,7 @@
                     </pic:cNvPicPr>
                   </pic:nvPicPr>
                   <pic:blipFill>
-                    <a:blip r:embed="rId92"/>
+                    <a:blip r:embed="rId93"/>
                     <a:stretch>
                       <a:fillRect/>
                     </a:stretch>
@@ -28942,7 +29370,7 @@
                     </pic:cNvPicPr>
                   </pic:nvPicPr>
                   <pic:blipFill>
-                    <a:blip r:embed="rId93"/>
+                    <a:blip r:embed="rId94"/>
                     <a:stretch>
                       <a:fillRect/>
                     </a:stretch>
@@ -29016,7 +29444,7 @@
                     </pic:cNvPicPr>
                   </pic:nvPicPr>
                   <pic:blipFill>
-                    <a:blip r:embed="rId94"/>
+                    <a:blip r:embed="rId95"/>
                     <a:stretch>
                       <a:fillRect/>
                     </a:stretch>
@@ -29086,7 +29514,7 @@
                     </pic:cNvPicPr>
                   </pic:nvPicPr>
                   <pic:blipFill>
-                    <a:blip r:embed="rId95"/>
+                    <a:blip r:embed="rId96"/>
                     <a:stretch>
                       <a:fillRect/>
                     </a:stretch>
@@ -29297,7 +29725,7 @@
                     </pic:cNvPicPr>
                   </pic:nvPicPr>
                   <pic:blipFill>
-                    <a:blip r:embed="rId96"/>
+                    <a:blip r:embed="rId97"/>
                     <a:stretch>
                       <a:fillRect/>
                     </a:stretch>
@@ -29372,7 +29800,7 @@
                     </pic:cNvPicPr>
                   </pic:nvPicPr>
                   <pic:blipFill>
-                    <a:blip r:embed="rId97"/>
+                    <a:blip r:embed="rId98"/>
                     <a:stretch>
                       <a:fillRect/>
                     </a:stretch>
@@ -29446,7 +29874,7 @@
                     </pic:cNvPicPr>
                   </pic:nvPicPr>
                   <pic:blipFill>
-                    <a:blip r:embed="rId98"/>
+                    <a:blip r:embed="rId99"/>
                     <a:stretch>
                       <a:fillRect/>
                     </a:stretch>
@@ -29584,7 +30012,7 @@
                     </pic:cNvPicPr>
                   </pic:nvPicPr>
                   <pic:blipFill>
-                    <a:blip r:embed="rId99"/>
+                    <a:blip r:embed="rId100"/>
                     <a:stretch>
                       <a:fillRect/>
                     </a:stretch>
@@ -29732,7 +30160,7 @@
                     </pic:cNvPicPr>
                   </pic:nvPicPr>
                   <pic:blipFill>
-                    <a:blip r:embed="rId100"/>
+                    <a:blip r:embed="rId101"/>
                     <a:stretch>
                       <a:fillRect/>
                     </a:stretch>
@@ -29811,7 +30239,7 @@
                     </pic:cNvPicPr>
                   </pic:nvPicPr>
                   <pic:blipFill>
-                    <a:blip r:embed="rId101"/>
+                    <a:blip r:embed="rId102"/>
                     <a:stretch>
                       <a:fillRect/>
                     </a:stretch>
@@ -29923,7 +30351,7 @@
                     </pic:cNvPicPr>
                   </pic:nvPicPr>
                   <pic:blipFill>
-                    <a:blip r:embed="rId102"/>
+                    <a:blip r:embed="rId103"/>
                     <a:stretch>
                       <a:fillRect/>
                     </a:stretch>
@@ -30108,7 +30536,7 @@
                     </pic:cNvPicPr>
                   </pic:nvPicPr>
                   <pic:blipFill>
-                    <a:blip r:embed="rId103"/>
+                    <a:blip r:embed="rId104"/>
                     <a:stretch>
                       <a:fillRect/>
                     </a:stretch>
@@ -30592,7 +31020,7 @@
                     </pic:cNvPicPr>
                   </pic:nvPicPr>
                   <pic:blipFill>
-                    <a:blip r:embed="rId104"/>
+                    <a:blip r:embed="rId105"/>
                     <a:stretch>
                       <a:fillRect/>
                     </a:stretch>
@@ -30677,7 +31105,7 @@
                     </pic:cNvPicPr>
                   </pic:nvPicPr>
                   <pic:blipFill>
-                    <a:blip r:embed="rId105"/>
+                    <a:blip r:embed="rId106"/>
                     <a:stretch>
                       <a:fillRect/>
                     </a:stretch>
@@ -30728,7 +31156,7 @@
                     </pic:cNvPicPr>
                   </pic:nvPicPr>
                   <pic:blipFill>
-                    <a:blip r:embed="rId106"/>
+                    <a:blip r:embed="rId107"/>
                     <a:stretch>
                       <a:fillRect/>
                     </a:stretch>
@@ -30829,7 +31257,7 @@
                     </pic:cNvPicPr>
                   </pic:nvPicPr>
                   <pic:blipFill>
-                    <a:blip r:embed="rId107"/>
+                    <a:blip r:embed="rId108"/>
                     <a:stretch>
                       <a:fillRect/>
                     </a:stretch>
@@ -30892,7 +31320,7 @@
                     </pic:cNvPicPr>
                   </pic:nvPicPr>
                   <pic:blipFill>
-                    <a:blip r:embed="rId108"/>
+                    <a:blip r:embed="rId109"/>
                     <a:stretch>
                       <a:fillRect/>
                     </a:stretch>
@@ -30939,7 +31367,7 @@
                     </pic:cNvPicPr>
                   </pic:nvPicPr>
                   <pic:blipFill>
-                    <a:blip r:embed="rId109"/>
+                    <a:blip r:embed="rId110"/>
                     <a:stretch>
                       <a:fillRect/>
                     </a:stretch>
@@ -31012,7 +31440,7 @@
                     </pic:cNvPicPr>
                   </pic:nvPicPr>
                   <pic:blipFill>
-                    <a:blip r:embed="rId110"/>
+                    <a:blip r:embed="rId111"/>
                     <a:stretch>
                       <a:fillRect/>
                     </a:stretch>
@@ -31069,7 +31497,7 @@
                     </pic:cNvPicPr>
                   </pic:nvPicPr>
                   <pic:blipFill>
-                    <a:blip r:embed="rId111"/>
+                    <a:blip r:embed="rId112"/>
                     <a:stretch>
                       <a:fillRect/>
                     </a:stretch>
@@ -31146,7 +31574,7 @@
                     </pic:cNvPicPr>
                   </pic:nvPicPr>
                   <pic:blipFill>
-                    <a:blip r:embed="rId112"/>
+                    <a:blip r:embed="rId113"/>
                     <a:stretch>
                       <a:fillRect/>
                     </a:stretch>
@@ -34093,7 +34521,7 @@
                     </pic:cNvPicPr>
                   </pic:nvPicPr>
                   <pic:blipFill>
-                    <a:blip r:embed="rId113"/>
+                    <a:blip r:embed="rId114"/>
                     <a:stretch>
                       <a:fillRect/>
                     </a:stretch>
@@ -34160,7 +34588,7 @@
                     </pic:cNvPicPr>
                   </pic:nvPicPr>
                   <pic:blipFill>
-                    <a:blip r:embed="rId114"/>
+                    <a:blip r:embed="rId115"/>
                     <a:stretch>
                       <a:fillRect/>
                     </a:stretch>
@@ -34238,7 +34666,7 @@
                     </pic:cNvPicPr>
                   </pic:nvPicPr>
                   <pic:blipFill>
-                    <a:blip r:embed="rId115"/>
+                    <a:blip r:embed="rId116"/>
                     <a:stretch>
                       <a:fillRect/>
                     </a:stretch>
@@ -34289,7 +34717,7 @@
                     </pic:cNvPicPr>
                   </pic:nvPicPr>
                   <pic:blipFill>
-                    <a:blip r:embed="rId116"/>
+                    <a:blip r:embed="rId117"/>
                     <a:stretch>
                       <a:fillRect/>
                     </a:stretch>
@@ -34452,7 +34880,7 @@
                     </pic:cNvPicPr>
                   </pic:nvPicPr>
                   <pic:blipFill>
-                    <a:blip r:embed="rId117"/>
+                    <a:blip r:embed="rId118"/>
                     <a:stretch>
                       <a:fillRect/>
                     </a:stretch>
@@ -34530,7 +34958,7 @@
                     </pic:cNvPicPr>
                   </pic:nvPicPr>
                   <pic:blipFill>
-                    <a:blip r:embed="rId118"/>
+                    <a:blip r:embed="rId119"/>
                     <a:stretch>
                       <a:fillRect/>
                     </a:stretch>
@@ -34583,7 +35011,7 @@
                     </pic:cNvPicPr>
                   </pic:nvPicPr>
                   <pic:blipFill>
-                    <a:blip r:embed="rId119"/>
+                    <a:blip r:embed="rId120"/>
                     <a:stretch>
                       <a:fillRect/>
                     </a:stretch>
@@ -40098,7 +40526,7 @@
                     </pic:cNvPicPr>
                   </pic:nvPicPr>
                   <pic:blipFill>
-                    <a:blip r:embed="rId120"/>
+                    <a:blip r:embed="rId121"/>
                     <a:stretch>
                       <a:fillRect/>
                     </a:stretch>
@@ -40176,7 +40604,7 @@
                     </pic:cNvPicPr>
                   </pic:nvPicPr>
                   <pic:blipFill>
-                    <a:blip r:embed="rId121"/>
+                    <a:blip r:embed="rId122"/>
                     <a:stretch>
                       <a:fillRect/>
                     </a:stretch>

</xml_diff>